<commit_message>
Se agrega nueva version del documento de Sprint Retrospective.
</commit_message>
<xml_diff>
--- a/Desarrollo/PWFU/Desarrollo/PWFU-DSR.docx
+++ b/Desarrollo/PWFU/Desarrollo/PWFU-DSR.docx
@@ -122,7 +122,7 @@
           <w:sz w:val="24"/>
           <w:szCs w:val="24"/>
         </w:rPr>
-        <w:t>Versión 1.0</w:t>
+        <w:t>Versión 1.1</w:t>
       </w:r>
     </w:p>
     <w:p>
@@ -148,8 +148,12 @@
           <w:rFonts w:ascii="Calibri" w:eastAsia="Calibri" w:hAnsi="Calibri" w:cs="Calibri"/>
         </w:rPr>
         <w:sectPr>
-          <w:headerReference w:type="default" r:id="rId7"/>
-          <w:footerReference w:type="even" r:id="rId8"/>
+          <w:headerReference w:type="even" r:id="rId7"/>
+          <w:headerReference w:type="default" r:id="rId8"/>
+          <w:footerReference w:type="even" r:id="rId9"/>
+          <w:footerReference w:type="default" r:id="rId10"/>
+          <w:headerReference w:type="first" r:id="rId11"/>
+          <w:footerReference w:type="first" r:id="rId12"/>
           <w:pgSz w:w="12240" w:h="15840"/>
           <w:pgMar w:top="1440" w:right="1440" w:bottom="1440" w:left="1440" w:header="720" w:footer="720" w:gutter="0"/>
           <w:pgNumType w:start="1"/>
@@ -162,6 +166,8 @@
         </w:rPr>
         <w:t xml:space="preserve">  </w:t>
       </w:r>
+      <w:bookmarkStart w:id="1" w:name="_GoBack"/>
+      <w:bookmarkEnd w:id="1"/>
     </w:p>
     <w:p>
       <w:pPr>
@@ -490,7 +496,16 @@
                 <w:sz w:val="24"/>
                 <w:szCs w:val="24"/>
               </w:rPr>
-              <w:t>Elaboración del Documento</w:t>
+              <w:t xml:space="preserve">Creación </w:t>
+            </w:r>
+            <w:r>
+              <w:rPr>
+                <w:rFonts w:ascii="Calibri" w:eastAsia="Calibri" w:hAnsi="Calibri" w:cs="Calibri"/>
+                <w:color w:val="000000"/>
+                <w:sz w:val="24"/>
+                <w:szCs w:val="24"/>
+              </w:rPr>
+              <w:t>del Documento</w:t>
             </w:r>
           </w:p>
         </w:tc>
@@ -525,8 +540,183 @@
                 <w:sz w:val="24"/>
                 <w:szCs w:val="24"/>
               </w:rPr>
-              <w:t>Dávila Vásquez, Rodrigo Estéfano</w:t>
-            </w:r>
+              <w:t xml:space="preserve">Dávila Vásquez, Rodrigo </w:t>
+            </w:r>
+            <w:proofErr w:type="spellStart"/>
+            <w:r>
+              <w:rPr>
+                <w:rFonts w:ascii="Calibri" w:eastAsia="Calibri" w:hAnsi="Calibri" w:cs="Calibri"/>
+                <w:color w:val="000000"/>
+                <w:sz w:val="24"/>
+                <w:szCs w:val="24"/>
+              </w:rPr>
+              <w:t>Estéfano</w:t>
+            </w:r>
+            <w:proofErr w:type="spellEnd"/>
+          </w:p>
+        </w:tc>
+      </w:tr>
+      <w:tr>
+        <w:trPr>
+          <w:jc w:val="center"/>
+        </w:trPr>
+        <w:tc>
+          <w:tcPr>
+            <w:tcW w:w="1384" w:type="dxa"/>
+            <w:shd w:val="clear" w:color="auto" w:fill="auto"/>
+          </w:tcPr>
+          <w:p>
+            <w:pPr>
+              <w:keepLines/>
+              <w:pBdr>
+                <w:top w:val="nil"/>
+                <w:left w:val="nil"/>
+                <w:bottom w:val="nil"/>
+                <w:right w:val="nil"/>
+                <w:between w:val="nil"/>
+              </w:pBdr>
+              <w:spacing w:after="120"/>
+              <w:jc w:val="center"/>
+              <w:rPr>
+                <w:rFonts w:ascii="Calibri" w:eastAsia="Calibri" w:hAnsi="Calibri" w:cs="Calibri"/>
+                <w:color w:val="000000"/>
+                <w:sz w:val="24"/>
+                <w:szCs w:val="24"/>
+              </w:rPr>
+            </w:pPr>
+            <w:r>
+              <w:rPr>
+                <w:rFonts w:ascii="Calibri" w:eastAsia="Calibri" w:hAnsi="Calibri" w:cs="Calibri"/>
+                <w:sz w:val="24"/>
+                <w:szCs w:val="24"/>
+              </w:rPr>
+              <w:t>09</w:t>
+            </w:r>
+            <w:r>
+              <w:rPr>
+                <w:rFonts w:ascii="Calibri" w:eastAsia="Calibri" w:hAnsi="Calibri" w:cs="Calibri"/>
+                <w:color w:val="000000"/>
+                <w:sz w:val="24"/>
+                <w:szCs w:val="24"/>
+              </w:rPr>
+              <w:t>/09/23</w:t>
+            </w:r>
+          </w:p>
+        </w:tc>
+        <w:tc>
+          <w:tcPr>
+            <w:tcW w:w="1418" w:type="dxa"/>
+            <w:shd w:val="clear" w:color="auto" w:fill="auto"/>
+          </w:tcPr>
+          <w:p>
+            <w:pPr>
+              <w:keepLines/>
+              <w:pBdr>
+                <w:top w:val="nil"/>
+                <w:left w:val="nil"/>
+                <w:bottom w:val="nil"/>
+                <w:right w:val="nil"/>
+                <w:between w:val="nil"/>
+              </w:pBdr>
+              <w:spacing w:after="120"/>
+              <w:jc w:val="center"/>
+              <w:rPr>
+                <w:rFonts w:ascii="Calibri" w:eastAsia="Calibri" w:hAnsi="Calibri" w:cs="Calibri"/>
+                <w:color w:val="000000"/>
+                <w:sz w:val="24"/>
+                <w:szCs w:val="24"/>
+              </w:rPr>
+            </w:pPr>
+            <w:r>
+              <w:rPr>
+                <w:rFonts w:ascii="Calibri" w:eastAsia="Calibri" w:hAnsi="Calibri" w:cs="Calibri"/>
+                <w:color w:val="000000"/>
+                <w:sz w:val="24"/>
+                <w:szCs w:val="24"/>
+              </w:rPr>
+              <w:t>1.1</w:t>
+            </w:r>
+          </w:p>
+        </w:tc>
+        <w:tc>
+          <w:tcPr>
+            <w:tcW w:w="2835" w:type="dxa"/>
+            <w:shd w:val="clear" w:color="auto" w:fill="auto"/>
+          </w:tcPr>
+          <w:p>
+            <w:pPr>
+              <w:keepLines/>
+              <w:pBdr>
+                <w:top w:val="nil"/>
+                <w:left w:val="nil"/>
+                <w:bottom w:val="nil"/>
+                <w:right w:val="nil"/>
+                <w:between w:val="nil"/>
+              </w:pBdr>
+              <w:spacing w:after="120"/>
+              <w:jc w:val="center"/>
+              <w:rPr>
+                <w:rFonts w:ascii="Calibri" w:eastAsia="Calibri" w:hAnsi="Calibri" w:cs="Calibri"/>
+                <w:color w:val="000000"/>
+                <w:sz w:val="24"/>
+                <w:szCs w:val="24"/>
+              </w:rPr>
+            </w:pPr>
+            <w:r>
+              <w:rPr>
+                <w:rFonts w:ascii="Calibri" w:eastAsia="Calibri" w:hAnsi="Calibri" w:cs="Calibri"/>
+                <w:color w:val="000000"/>
+                <w:sz w:val="24"/>
+                <w:szCs w:val="24"/>
+              </w:rPr>
+              <w:t>Elaboración del Documento</w:t>
+            </w:r>
+          </w:p>
+        </w:tc>
+        <w:tc>
+          <w:tcPr>
+            <w:tcW w:w="4536" w:type="dxa"/>
+            <w:shd w:val="clear" w:color="auto" w:fill="auto"/>
+          </w:tcPr>
+          <w:p>
+            <w:pPr>
+              <w:keepLines/>
+              <w:pBdr>
+                <w:top w:val="nil"/>
+                <w:left w:val="nil"/>
+                <w:bottom w:val="nil"/>
+                <w:right w:val="nil"/>
+                <w:between w:val="nil"/>
+              </w:pBdr>
+              <w:spacing w:after="120"/>
+              <w:jc w:val="center"/>
+              <w:rPr>
+                <w:rFonts w:ascii="Calibri" w:eastAsia="Calibri" w:hAnsi="Calibri" w:cs="Calibri"/>
+                <w:color w:val="000000"/>
+                <w:sz w:val="24"/>
+                <w:szCs w:val="24"/>
+              </w:rPr>
+            </w:pPr>
+            <w:r>
+              <w:rPr>
+                <w:rFonts w:ascii="Calibri" w:eastAsia="Calibri" w:hAnsi="Calibri" w:cs="Calibri"/>
+                <w:color w:val="000000"/>
+                <w:sz w:val="24"/>
+                <w:szCs w:val="24"/>
+              </w:rPr>
+              <w:t xml:space="preserve">Dávila Vásquez, Rodrigo </w:t>
+            </w:r>
+            <w:proofErr w:type="spellStart"/>
+            <w:r>
+              <w:rPr>
+                <w:rFonts w:ascii="Calibri" w:eastAsia="Calibri" w:hAnsi="Calibri" w:cs="Calibri"/>
+                <w:color w:val="000000"/>
+                <w:sz w:val="24"/>
+                <w:szCs w:val="24"/>
+              </w:rPr>
+              <w:t>Estéfano</w:t>
+            </w:r>
+            <w:proofErr w:type="spellEnd"/>
           </w:p>
         </w:tc>
       </w:tr>
@@ -561,6 +751,10 @@
     <w:sdt>
       <w:sdtPr>
         <w:rPr>
+          <w:rFonts w:ascii="Times New Roman" w:eastAsia="Times New Roman" w:hAnsi="Times New Roman" w:cs="Times New Roman"/>
+          <w:color w:val="auto"/>
+          <w:sz w:val="20"/>
+          <w:szCs w:val="20"/>
           <w:lang w:val="es-ES"/>
         </w:rPr>
         <w:id w:val="1387445043"/>
@@ -571,21 +765,29 @@
       </w:sdtPr>
       <w:sdtEndPr>
         <w:rPr>
-          <w:rFonts w:ascii="Times New Roman" w:eastAsia="Times New Roman" w:hAnsi="Times New Roman" w:cs="Times New Roman"/>
           <w:b/>
           <w:bCs/>
-          <w:color w:val="auto"/>
-          <w:sz w:val="20"/>
-          <w:szCs w:val="20"/>
+          <w:sz w:val="24"/>
+          <w:szCs w:val="24"/>
         </w:rPr>
       </w:sdtEndPr>
       <w:sdtContent>
         <w:p>
           <w:pPr>
             <w:pStyle w:val="TtulodeTDC"/>
+            <w:rPr>
+              <w:rFonts w:ascii="Times New Roman" w:hAnsi="Times New Roman" w:cs="Times New Roman"/>
+              <w:color w:val="auto"/>
+              <w:sz w:val="24"/>
+              <w:szCs w:val="24"/>
+            </w:rPr>
           </w:pPr>
           <w:r>
             <w:rPr>
+              <w:rFonts w:ascii="Times New Roman" w:hAnsi="Times New Roman" w:cs="Times New Roman"/>
+              <w:color w:val="auto"/>
+              <w:sz w:val="24"/>
+              <w:szCs w:val="24"/>
               <w:lang w:val="es-ES"/>
             </w:rPr>
             <w:t>Contenido</w:t>
@@ -600,15 +802,29 @@
             </w:tabs>
             <w:rPr>
               <w:noProof/>
+              <w:sz w:val="24"/>
+              <w:szCs w:val="24"/>
             </w:rPr>
           </w:pPr>
           <w:r>
+            <w:rPr>
+              <w:sz w:val="24"/>
+              <w:szCs w:val="24"/>
+            </w:rPr>
             <w:fldChar w:fldCharType="begin"/>
           </w:r>
           <w:r>
+            <w:rPr>
+              <w:sz w:val="24"/>
+              <w:szCs w:val="24"/>
+            </w:rPr>
             <w:instrText xml:space="preserve"> TOC \o "1-3" \h \z \u </w:instrText>
           </w:r>
           <w:r>
+            <w:rPr>
+              <w:sz w:val="24"/>
+              <w:szCs w:val="24"/>
+            </w:rPr>
             <w:fldChar w:fldCharType="separate"/>
           </w:r>
           <w:hyperlink w:anchor="_Toc145149705" w:history="1">
@@ -616,12 +832,17 @@
               <w:rPr>
                 <w:rStyle w:val="Hipervnculo"/>
                 <w:noProof/>
+                <w:color w:val="auto"/>
+                <w:sz w:val="24"/>
+                <w:szCs w:val="24"/>
               </w:rPr>
               <w:t>1.</w:t>
             </w:r>
             <w:r>
               <w:rPr>
                 <w:noProof/>
+                <w:sz w:val="24"/>
+                <w:szCs w:val="24"/>
               </w:rPr>
               <w:tab/>
             </w:r>
@@ -629,6 +850,9 @@
               <w:rPr>
                 <w:rStyle w:val="Hipervnculo"/>
                 <w:noProof/>
+                <w:color w:val="auto"/>
+                <w:sz w:val="24"/>
+                <w:szCs w:val="24"/>
               </w:rPr>
               <w:t>Documentos elaborados</w:t>
             </w:r>
@@ -636,6 +860,8 @@
               <w:rPr>
                 <w:noProof/>
                 <w:webHidden/>
+                <w:sz w:val="24"/>
+                <w:szCs w:val="24"/>
               </w:rPr>
               <w:tab/>
             </w:r>
@@ -643,6 +869,8 @@
               <w:rPr>
                 <w:noProof/>
                 <w:webHidden/>
+                <w:sz w:val="24"/>
+                <w:szCs w:val="24"/>
               </w:rPr>
               <w:fldChar w:fldCharType="begin"/>
             </w:r>
@@ -650,6 +878,8 @@
               <w:rPr>
                 <w:noProof/>
                 <w:webHidden/>
+                <w:sz w:val="24"/>
+                <w:szCs w:val="24"/>
               </w:rPr>
               <w:instrText xml:space="preserve"> PAGEREF _Toc145149705 \h </w:instrText>
             </w:r>
@@ -657,12 +887,16 @@
               <w:rPr>
                 <w:noProof/>
                 <w:webHidden/>
+                <w:sz w:val="24"/>
+                <w:szCs w:val="24"/>
               </w:rPr>
             </w:r>
             <w:r>
               <w:rPr>
                 <w:noProof/>
                 <w:webHidden/>
+                <w:sz w:val="24"/>
+                <w:szCs w:val="24"/>
               </w:rPr>
               <w:fldChar w:fldCharType="separate"/>
             </w:r>
@@ -670,6 +904,8 @@
               <w:rPr>
                 <w:noProof/>
                 <w:webHidden/>
+                <w:sz w:val="24"/>
+                <w:szCs w:val="24"/>
               </w:rPr>
               <w:t>1</w:t>
             </w:r>
@@ -677,6 +913,8 @@
               <w:rPr>
                 <w:noProof/>
                 <w:webHidden/>
+                <w:sz w:val="24"/>
+                <w:szCs w:val="24"/>
               </w:rPr>
               <w:fldChar w:fldCharType="end"/>
             </w:r>
@@ -691,6 +929,8 @@
             </w:tabs>
             <w:rPr>
               <w:noProof/>
+              <w:sz w:val="24"/>
+              <w:szCs w:val="24"/>
             </w:rPr>
           </w:pPr>
           <w:hyperlink w:anchor="_Toc145149706" w:history="1">
@@ -698,12 +938,17 @@
               <w:rPr>
                 <w:rStyle w:val="Hipervnculo"/>
                 <w:noProof/>
+                <w:color w:val="auto"/>
+                <w:sz w:val="24"/>
+                <w:szCs w:val="24"/>
               </w:rPr>
               <w:t>2.</w:t>
             </w:r>
             <w:r>
               <w:rPr>
                 <w:noProof/>
+                <w:sz w:val="24"/>
+                <w:szCs w:val="24"/>
               </w:rPr>
               <w:tab/>
             </w:r>
@@ -711,6 +956,9 @@
               <w:rPr>
                 <w:rStyle w:val="Hipervnculo"/>
                 <w:noProof/>
+                <w:color w:val="auto"/>
+                <w:sz w:val="24"/>
+                <w:szCs w:val="24"/>
               </w:rPr>
               <w:t>Aspectos positivos</w:t>
             </w:r>
@@ -718,6 +966,8 @@
               <w:rPr>
                 <w:noProof/>
                 <w:webHidden/>
+                <w:sz w:val="24"/>
+                <w:szCs w:val="24"/>
               </w:rPr>
               <w:tab/>
             </w:r>
@@ -725,6 +975,8 @@
               <w:rPr>
                 <w:noProof/>
                 <w:webHidden/>
+                <w:sz w:val="24"/>
+                <w:szCs w:val="24"/>
               </w:rPr>
               <w:fldChar w:fldCharType="begin"/>
             </w:r>
@@ -732,6 +984,8 @@
               <w:rPr>
                 <w:noProof/>
                 <w:webHidden/>
+                <w:sz w:val="24"/>
+                <w:szCs w:val="24"/>
               </w:rPr>
               <w:instrText xml:space="preserve"> PAGEREF _Toc145149706 \h </w:instrText>
             </w:r>
@@ -739,12 +993,16 @@
               <w:rPr>
                 <w:noProof/>
                 <w:webHidden/>
+                <w:sz w:val="24"/>
+                <w:szCs w:val="24"/>
               </w:rPr>
             </w:r>
             <w:r>
               <w:rPr>
                 <w:noProof/>
                 <w:webHidden/>
+                <w:sz w:val="24"/>
+                <w:szCs w:val="24"/>
               </w:rPr>
               <w:fldChar w:fldCharType="separate"/>
             </w:r>
@@ -752,6 +1010,8 @@
               <w:rPr>
                 <w:noProof/>
                 <w:webHidden/>
+                <w:sz w:val="24"/>
+                <w:szCs w:val="24"/>
               </w:rPr>
               <w:t>1</w:t>
             </w:r>
@@ -759,6 +1019,8 @@
               <w:rPr>
                 <w:noProof/>
                 <w:webHidden/>
+                <w:sz w:val="24"/>
+                <w:szCs w:val="24"/>
               </w:rPr>
               <w:fldChar w:fldCharType="end"/>
             </w:r>
@@ -773,6 +1035,8 @@
             </w:tabs>
             <w:rPr>
               <w:noProof/>
+              <w:sz w:val="24"/>
+              <w:szCs w:val="24"/>
             </w:rPr>
           </w:pPr>
           <w:hyperlink w:anchor="_Toc145149707" w:history="1">
@@ -780,12 +1044,17 @@
               <w:rPr>
                 <w:rStyle w:val="Hipervnculo"/>
                 <w:noProof/>
+                <w:color w:val="auto"/>
+                <w:sz w:val="24"/>
+                <w:szCs w:val="24"/>
               </w:rPr>
               <w:t>3.</w:t>
             </w:r>
             <w:r>
               <w:rPr>
                 <w:noProof/>
+                <w:sz w:val="24"/>
+                <w:szCs w:val="24"/>
               </w:rPr>
               <w:tab/>
             </w:r>
@@ -793,6 +1062,9 @@
               <w:rPr>
                 <w:rStyle w:val="Hipervnculo"/>
                 <w:noProof/>
+                <w:color w:val="auto"/>
+                <w:sz w:val="24"/>
+                <w:szCs w:val="24"/>
               </w:rPr>
               <w:t>Aspectos por mejorar</w:t>
             </w:r>
@@ -800,6 +1072,8 @@
               <w:rPr>
                 <w:noProof/>
                 <w:webHidden/>
+                <w:sz w:val="24"/>
+                <w:szCs w:val="24"/>
               </w:rPr>
               <w:tab/>
             </w:r>
@@ -807,6 +1081,8 @@
               <w:rPr>
                 <w:noProof/>
                 <w:webHidden/>
+                <w:sz w:val="24"/>
+                <w:szCs w:val="24"/>
               </w:rPr>
               <w:fldChar w:fldCharType="begin"/>
             </w:r>
@@ -814,6 +1090,8 @@
               <w:rPr>
                 <w:noProof/>
                 <w:webHidden/>
+                <w:sz w:val="24"/>
+                <w:szCs w:val="24"/>
               </w:rPr>
               <w:instrText xml:space="preserve"> PAGEREF _Toc145149707 \h </w:instrText>
             </w:r>
@@ -821,12 +1099,16 @@
               <w:rPr>
                 <w:noProof/>
                 <w:webHidden/>
+                <w:sz w:val="24"/>
+                <w:szCs w:val="24"/>
               </w:rPr>
             </w:r>
             <w:r>
               <w:rPr>
                 <w:noProof/>
                 <w:webHidden/>
+                <w:sz w:val="24"/>
+                <w:szCs w:val="24"/>
               </w:rPr>
               <w:fldChar w:fldCharType="separate"/>
             </w:r>
@@ -834,6 +1116,8 @@
               <w:rPr>
                 <w:noProof/>
                 <w:webHidden/>
+                <w:sz w:val="24"/>
+                <w:szCs w:val="24"/>
               </w:rPr>
               <w:t>1</w:t>
             </w:r>
@@ -841,6 +1125,8 @@
               <w:rPr>
                 <w:noProof/>
                 <w:webHidden/>
+                <w:sz w:val="24"/>
+                <w:szCs w:val="24"/>
               </w:rPr>
               <w:fldChar w:fldCharType="end"/>
             </w:r>
@@ -855,6 +1141,8 @@
             </w:tabs>
             <w:rPr>
               <w:noProof/>
+              <w:sz w:val="24"/>
+              <w:szCs w:val="24"/>
             </w:rPr>
           </w:pPr>
           <w:hyperlink w:anchor="_Toc145149708" w:history="1">
@@ -862,12 +1150,17 @@
               <w:rPr>
                 <w:rStyle w:val="Hipervnculo"/>
                 <w:noProof/>
+                <w:color w:val="auto"/>
+                <w:sz w:val="24"/>
+                <w:szCs w:val="24"/>
               </w:rPr>
               <w:t>4.</w:t>
             </w:r>
             <w:r>
               <w:rPr>
                 <w:noProof/>
+                <w:sz w:val="24"/>
+                <w:szCs w:val="24"/>
               </w:rPr>
               <w:tab/>
             </w:r>
@@ -875,6 +1168,9 @@
               <w:rPr>
                 <w:rStyle w:val="Hipervnculo"/>
                 <w:noProof/>
+                <w:color w:val="auto"/>
+                <w:sz w:val="24"/>
+                <w:szCs w:val="24"/>
               </w:rPr>
               <w:t>Riesgos potenciales</w:t>
             </w:r>
@@ -882,6 +1178,8 @@
               <w:rPr>
                 <w:noProof/>
                 <w:webHidden/>
+                <w:sz w:val="24"/>
+                <w:szCs w:val="24"/>
               </w:rPr>
               <w:tab/>
             </w:r>
@@ -889,6 +1187,8 @@
               <w:rPr>
                 <w:noProof/>
                 <w:webHidden/>
+                <w:sz w:val="24"/>
+                <w:szCs w:val="24"/>
               </w:rPr>
               <w:fldChar w:fldCharType="begin"/>
             </w:r>
@@ -896,6 +1196,8 @@
               <w:rPr>
                 <w:noProof/>
                 <w:webHidden/>
+                <w:sz w:val="24"/>
+                <w:szCs w:val="24"/>
               </w:rPr>
               <w:instrText xml:space="preserve"> PAGEREF _Toc145149708 \h </w:instrText>
             </w:r>
@@ -903,12 +1205,16 @@
               <w:rPr>
                 <w:noProof/>
                 <w:webHidden/>
+                <w:sz w:val="24"/>
+                <w:szCs w:val="24"/>
               </w:rPr>
             </w:r>
             <w:r>
               <w:rPr>
                 <w:noProof/>
                 <w:webHidden/>
+                <w:sz w:val="24"/>
+                <w:szCs w:val="24"/>
               </w:rPr>
               <w:fldChar w:fldCharType="separate"/>
             </w:r>
@@ -916,6 +1222,8 @@
               <w:rPr>
                 <w:noProof/>
                 <w:webHidden/>
+                <w:sz w:val="24"/>
+                <w:szCs w:val="24"/>
               </w:rPr>
               <w:t>1</w:t>
             </w:r>
@@ -923,6 +1231,8 @@
               <w:rPr>
                 <w:noProof/>
                 <w:webHidden/>
+                <w:sz w:val="24"/>
+                <w:szCs w:val="24"/>
               </w:rPr>
               <w:fldChar w:fldCharType="end"/>
             </w:r>
@@ -937,6 +1247,8 @@
             </w:tabs>
             <w:rPr>
               <w:noProof/>
+              <w:sz w:val="24"/>
+              <w:szCs w:val="24"/>
             </w:rPr>
           </w:pPr>
           <w:hyperlink w:anchor="_Toc145149709" w:history="1">
@@ -944,12 +1256,17 @@
               <w:rPr>
                 <w:rStyle w:val="Hipervnculo"/>
                 <w:noProof/>
+                <w:color w:val="auto"/>
+                <w:sz w:val="24"/>
+                <w:szCs w:val="24"/>
               </w:rPr>
               <w:t>5.</w:t>
             </w:r>
             <w:r>
               <w:rPr>
                 <w:noProof/>
+                <w:sz w:val="24"/>
+                <w:szCs w:val="24"/>
               </w:rPr>
               <w:tab/>
             </w:r>
@@ -957,6 +1274,9 @@
               <w:rPr>
                 <w:rStyle w:val="Hipervnculo"/>
                 <w:noProof/>
+                <w:color w:val="auto"/>
+                <w:sz w:val="24"/>
+                <w:szCs w:val="24"/>
               </w:rPr>
               <w:t>Acuerdos a futuro</w:t>
             </w:r>
@@ -964,6 +1284,8 @@
               <w:rPr>
                 <w:noProof/>
                 <w:webHidden/>
+                <w:sz w:val="24"/>
+                <w:szCs w:val="24"/>
               </w:rPr>
               <w:tab/>
             </w:r>
@@ -971,6 +1293,8 @@
               <w:rPr>
                 <w:noProof/>
                 <w:webHidden/>
+                <w:sz w:val="24"/>
+                <w:szCs w:val="24"/>
               </w:rPr>
               <w:fldChar w:fldCharType="begin"/>
             </w:r>
@@ -978,6 +1302,8 @@
               <w:rPr>
                 <w:noProof/>
                 <w:webHidden/>
+                <w:sz w:val="24"/>
+                <w:szCs w:val="24"/>
               </w:rPr>
               <w:instrText xml:space="preserve"> PAGEREF _Toc145149709 \h </w:instrText>
             </w:r>
@@ -985,12 +1311,16 @@
               <w:rPr>
                 <w:noProof/>
                 <w:webHidden/>
+                <w:sz w:val="24"/>
+                <w:szCs w:val="24"/>
               </w:rPr>
             </w:r>
             <w:r>
               <w:rPr>
                 <w:noProof/>
                 <w:webHidden/>
+                <w:sz w:val="24"/>
+                <w:szCs w:val="24"/>
               </w:rPr>
               <w:fldChar w:fldCharType="separate"/>
             </w:r>
@@ -998,6 +1328,8 @@
               <w:rPr>
                 <w:noProof/>
                 <w:webHidden/>
+                <w:sz w:val="24"/>
+                <w:szCs w:val="24"/>
               </w:rPr>
               <w:t>1</w:t>
             </w:r>
@@ -1005,16 +1337,26 @@
               <w:rPr>
                 <w:noProof/>
                 <w:webHidden/>
+                <w:sz w:val="24"/>
+                <w:szCs w:val="24"/>
               </w:rPr>
               <w:fldChar w:fldCharType="end"/>
             </w:r>
           </w:hyperlink>
         </w:p>
         <w:p>
+          <w:pPr>
+            <w:rPr>
+              <w:sz w:val="24"/>
+              <w:szCs w:val="24"/>
+            </w:rPr>
+          </w:pPr>
           <w:r>
             <w:rPr>
               <w:b/>
               <w:bCs/>
+              <w:sz w:val="24"/>
+              <w:szCs w:val="24"/>
               <w:lang w:val="es-ES"/>
             </w:rPr>
             <w:fldChar w:fldCharType="end"/>
@@ -1030,10 +1372,10 @@
           <w:szCs w:val="24"/>
         </w:rPr>
         <w:sectPr>
-          <w:headerReference w:type="default" r:id="rId9"/>
-          <w:footerReference w:type="default" r:id="rId10"/>
-          <w:headerReference w:type="first" r:id="rId11"/>
-          <w:footerReference w:type="first" r:id="rId12"/>
+          <w:headerReference w:type="default" r:id="rId13"/>
+          <w:footerReference w:type="default" r:id="rId14"/>
+          <w:headerReference w:type="first" r:id="rId15"/>
+          <w:footerReference w:type="first" r:id="rId16"/>
           <w:pgSz w:w="12240" w:h="15840"/>
           <w:pgMar w:top="1440" w:right="1440" w:bottom="1440" w:left="1440" w:header="720" w:footer="720" w:gutter="0"/>
           <w:pgNumType w:start="2"/>
@@ -1053,7 +1395,21 @@
           <w:rFonts w:ascii="Calibri" w:eastAsia="Calibri" w:hAnsi="Calibri" w:cs="Calibri"/>
         </w:rPr>
         <w:lastRenderedPageBreak/>
-        <w:t>Sprint Retrospective: Hito 1</w:t>
+        <w:t xml:space="preserve">Sprint </w:t>
+      </w:r>
+      <w:proofErr w:type="spellStart"/>
+      <w:r>
+        <w:rPr>
+          <w:rFonts w:ascii="Calibri" w:eastAsia="Calibri" w:hAnsi="Calibri" w:cs="Calibri"/>
+        </w:rPr>
+        <w:t>Retrospective</w:t>
+      </w:r>
+      <w:proofErr w:type="spellEnd"/>
+      <w:r>
+        <w:rPr>
+          <w:rFonts w:ascii="Calibri" w:eastAsia="Calibri" w:hAnsi="Calibri" w:cs="Calibri"/>
+        </w:rPr>
+        <w:t>: Hito 1</w:t>
       </w:r>
     </w:p>
     <w:p>
@@ -1068,14 +1424,14 @@
           <w:rFonts w:ascii="Times New Roman" w:eastAsia="Times New Roman" w:hAnsi="Times New Roman" w:cs="Times New Roman"/>
         </w:rPr>
       </w:pPr>
-      <w:bookmarkStart w:id="1" w:name="_Toc145149705"/>
+      <w:bookmarkStart w:id="2" w:name="_Toc145149705"/>
       <w:r>
         <w:rPr>
           <w:rFonts w:ascii="Times New Roman" w:eastAsia="Times New Roman" w:hAnsi="Times New Roman" w:cs="Times New Roman"/>
         </w:rPr>
         <w:t>Documentos elaborados</w:t>
       </w:r>
-      <w:bookmarkEnd w:id="1"/>
+      <w:bookmarkEnd w:id="2"/>
     </w:p>
     <w:p>
       <w:pPr>
@@ -1085,21 +1441,46 @@
           <w:numId w:val="6"/>
         </w:numPr>
         <w:spacing w:line="480" w:lineRule="auto"/>
-      </w:pPr>
-      <w:r>
-        <w:t>Project Charter</w:t>
-      </w:r>
-    </w:p>
-    <w:p>
-      <w:pPr>
-        <w:pStyle w:val="Prrafodelista"/>
-        <w:numPr>
-          <w:ilvl w:val="1"/>
-          <w:numId w:val="6"/>
-        </w:numPr>
-        <w:spacing w:line="480" w:lineRule="auto"/>
-      </w:pPr>
-      <w:r>
+        <w:rPr>
+          <w:sz w:val="24"/>
+          <w:szCs w:val="24"/>
+        </w:rPr>
+      </w:pPr>
+      <w:r>
+        <w:rPr>
+          <w:sz w:val="24"/>
+          <w:szCs w:val="24"/>
+        </w:rPr>
+        <w:t xml:space="preserve">Project </w:t>
+      </w:r>
+      <w:proofErr w:type="spellStart"/>
+      <w:r>
+        <w:rPr>
+          <w:sz w:val="24"/>
+          <w:szCs w:val="24"/>
+        </w:rPr>
+        <w:t>Charter</w:t>
+      </w:r>
+      <w:proofErr w:type="spellEnd"/>
+    </w:p>
+    <w:p>
+      <w:pPr>
+        <w:pStyle w:val="Prrafodelista"/>
+        <w:numPr>
+          <w:ilvl w:val="1"/>
+          <w:numId w:val="6"/>
+        </w:numPr>
+        <w:spacing w:line="480" w:lineRule="auto"/>
+        <w:rPr>
+          <w:sz w:val="24"/>
+          <w:szCs w:val="24"/>
+        </w:rPr>
+      </w:pPr>
+      <w:r>
+        <w:rPr>
+          <w:sz w:val="24"/>
+          <w:szCs w:val="24"/>
+        </w:rPr>
         <w:t>Nomenclatura: PWFU-PC.docx</w:t>
       </w:r>
     </w:p>
@@ -1111,26 +1492,37 @@
           <w:numId w:val="6"/>
         </w:numPr>
         <w:spacing w:line="480" w:lineRule="auto"/>
-      </w:pPr>
-      <w:r>
-        <w:t>Responsable: Di</w:t>
-      </w:r>
-      <w:bookmarkStart w:id="2" w:name="_GoBack"/>
-      <w:bookmarkEnd w:id="2"/>
-      <w:r>
-        <w:t>ego Álvarez</w:t>
-      </w:r>
-    </w:p>
-    <w:p>
-      <w:pPr>
-        <w:pStyle w:val="Prrafodelista"/>
-        <w:numPr>
-          <w:ilvl w:val="1"/>
-          <w:numId w:val="6"/>
-        </w:numPr>
-        <w:spacing w:line="480" w:lineRule="auto"/>
-      </w:pPr>
-      <w:r>
+        <w:rPr>
+          <w:sz w:val="24"/>
+          <w:szCs w:val="24"/>
+        </w:rPr>
+      </w:pPr>
+      <w:r>
+        <w:rPr>
+          <w:sz w:val="24"/>
+          <w:szCs w:val="24"/>
+        </w:rPr>
+        <w:t>Responsable: Diego Álvarez</w:t>
+      </w:r>
+    </w:p>
+    <w:p>
+      <w:pPr>
+        <w:pStyle w:val="Prrafodelista"/>
+        <w:numPr>
+          <w:ilvl w:val="1"/>
+          <w:numId w:val="6"/>
+        </w:numPr>
+        <w:spacing w:line="480" w:lineRule="auto"/>
+        <w:rPr>
+          <w:sz w:val="24"/>
+          <w:szCs w:val="24"/>
+        </w:rPr>
+      </w:pPr>
+      <w:r>
+        <w:rPr>
+          <w:sz w:val="24"/>
+          <w:szCs w:val="24"/>
+        </w:rPr>
         <w:t>Fecha Inicio: 21/08/2023</w:t>
       </w:r>
     </w:p>
@@ -1142,8 +1534,16 @@
           <w:numId w:val="6"/>
         </w:numPr>
         <w:spacing w:line="480" w:lineRule="auto"/>
-      </w:pPr>
-      <w:r>
+        <w:rPr>
+          <w:sz w:val="24"/>
+          <w:szCs w:val="24"/>
+        </w:rPr>
+      </w:pPr>
+      <w:r>
+        <w:rPr>
+          <w:sz w:val="24"/>
+          <w:szCs w:val="24"/>
+        </w:rPr>
         <w:t>Fecha Fin: 27/08/2023</w:t>
       </w:r>
     </w:p>
@@ -1155,8 +1555,16 @@
           <w:numId w:val="6"/>
         </w:numPr>
         <w:spacing w:line="480" w:lineRule="auto"/>
-      </w:pPr>
-      <w:r>
+        <w:rPr>
+          <w:sz w:val="24"/>
+          <w:szCs w:val="24"/>
+        </w:rPr>
+      </w:pPr>
+      <w:r>
+        <w:rPr>
+          <w:sz w:val="24"/>
+          <w:szCs w:val="24"/>
+        </w:rPr>
         <w:t>Fecha subida: 03/09/2023</w:t>
       </w:r>
     </w:p>
@@ -1168,8 +1576,16 @@
           <w:numId w:val="6"/>
         </w:numPr>
         <w:spacing w:line="480" w:lineRule="auto"/>
-      </w:pPr>
-      <w:r>
+        <w:rPr>
+          <w:sz w:val="24"/>
+          <w:szCs w:val="24"/>
+        </w:rPr>
+      </w:pPr>
+      <w:r>
+        <w:rPr>
+          <w:sz w:val="24"/>
+          <w:szCs w:val="24"/>
+        </w:rPr>
         <w:t>Cronograma del proyecto</w:t>
       </w:r>
     </w:p>
@@ -1181,8 +1597,16 @@
           <w:numId w:val="6"/>
         </w:numPr>
         <w:spacing w:line="480" w:lineRule="auto"/>
-      </w:pPr>
-      <w:r>
+        <w:rPr>
+          <w:sz w:val="24"/>
+          <w:szCs w:val="24"/>
+        </w:rPr>
+      </w:pPr>
+      <w:r>
+        <w:rPr>
+          <w:sz w:val="24"/>
+          <w:szCs w:val="24"/>
+        </w:rPr>
         <w:t>Nomenclatura: PWFU-CP.docx</w:t>
       </w:r>
     </w:p>
@@ -1194,8 +1618,16 @@
           <w:numId w:val="6"/>
         </w:numPr>
         <w:spacing w:line="480" w:lineRule="auto"/>
-      </w:pPr>
-      <w:r>
+        <w:rPr>
+          <w:sz w:val="24"/>
+          <w:szCs w:val="24"/>
+        </w:rPr>
+      </w:pPr>
+      <w:r>
+        <w:rPr>
+          <w:sz w:val="24"/>
+          <w:szCs w:val="24"/>
+        </w:rPr>
         <w:t>Responsable: Todo el grupo</w:t>
       </w:r>
     </w:p>
@@ -1207,8 +1639,16 @@
           <w:numId w:val="6"/>
         </w:numPr>
         <w:spacing w:line="480" w:lineRule="auto"/>
-      </w:pPr>
-      <w:r>
+        <w:rPr>
+          <w:sz w:val="24"/>
+          <w:szCs w:val="24"/>
+        </w:rPr>
+      </w:pPr>
+      <w:r>
+        <w:rPr>
+          <w:sz w:val="24"/>
+          <w:szCs w:val="24"/>
+        </w:rPr>
         <w:t>Fecha Inicio: 27/08/2023</w:t>
       </w:r>
     </w:p>
@@ -1220,8 +1660,16 @@
           <w:numId w:val="6"/>
         </w:numPr>
         <w:spacing w:line="480" w:lineRule="auto"/>
-      </w:pPr>
-      <w:r>
+        <w:rPr>
+          <w:sz w:val="24"/>
+          <w:szCs w:val="24"/>
+        </w:rPr>
+      </w:pPr>
+      <w:r>
+        <w:rPr>
+          <w:sz w:val="24"/>
+          <w:szCs w:val="24"/>
+        </w:rPr>
         <w:t>Fecha Fin: 03/09/2023</w:t>
       </w:r>
     </w:p>
@@ -1233,8 +1681,16 @@
           <w:numId w:val="6"/>
         </w:numPr>
         <w:spacing w:line="480" w:lineRule="auto"/>
-      </w:pPr>
-      <w:r>
+        <w:rPr>
+          <w:sz w:val="24"/>
+          <w:szCs w:val="24"/>
+        </w:rPr>
+      </w:pPr>
+      <w:r>
+        <w:rPr>
+          <w:sz w:val="24"/>
+          <w:szCs w:val="24"/>
+        </w:rPr>
         <w:t>Documento de Especificación de RF y RNF</w:t>
       </w:r>
     </w:p>
@@ -1246,8 +1702,16 @@
           <w:numId w:val="6"/>
         </w:numPr>
         <w:spacing w:line="480" w:lineRule="auto"/>
-      </w:pPr>
-      <w:r>
+        <w:rPr>
+          <w:sz w:val="24"/>
+          <w:szCs w:val="24"/>
+        </w:rPr>
+      </w:pPr>
+      <w:r>
+        <w:rPr>
+          <w:sz w:val="24"/>
+          <w:szCs w:val="24"/>
+        </w:rPr>
         <w:t>Nomenclatura: PWFU-DERFNF.docx</w:t>
       </w:r>
     </w:p>
@@ -1259,8 +1723,16 @@
           <w:numId w:val="6"/>
         </w:numPr>
         <w:spacing w:line="480" w:lineRule="auto"/>
-      </w:pPr>
-      <w:r>
+        <w:rPr>
+          <w:sz w:val="24"/>
+          <w:szCs w:val="24"/>
+        </w:rPr>
+      </w:pPr>
+      <w:r>
+        <w:rPr>
+          <w:sz w:val="24"/>
+          <w:szCs w:val="24"/>
+        </w:rPr>
         <w:t>Responsable: Diego Linares</w:t>
       </w:r>
     </w:p>
@@ -1272,8 +1744,16 @@
           <w:numId w:val="6"/>
         </w:numPr>
         <w:spacing w:line="480" w:lineRule="auto"/>
-      </w:pPr>
-      <w:r>
+        <w:rPr>
+          <w:sz w:val="24"/>
+          <w:szCs w:val="24"/>
+        </w:rPr>
+      </w:pPr>
+      <w:r>
+        <w:rPr>
+          <w:sz w:val="24"/>
+          <w:szCs w:val="24"/>
+        </w:rPr>
         <w:t>Fecha Inicio: 29/08/2023</w:t>
       </w:r>
     </w:p>
@@ -1285,8 +1765,16 @@
           <w:numId w:val="6"/>
         </w:numPr>
         <w:spacing w:line="480" w:lineRule="auto"/>
-      </w:pPr>
-      <w:r>
+        <w:rPr>
+          <w:sz w:val="24"/>
+          <w:szCs w:val="24"/>
+        </w:rPr>
+      </w:pPr>
+      <w:r>
+        <w:rPr>
+          <w:sz w:val="24"/>
+          <w:szCs w:val="24"/>
+        </w:rPr>
         <w:t>Fecha Fin: 08/09/2023</w:t>
       </w:r>
     </w:p>
@@ -1298,8 +1786,16 @@
           <w:numId w:val="6"/>
         </w:numPr>
         <w:spacing w:line="480" w:lineRule="auto"/>
-      </w:pPr>
-      <w:r>
+        <w:rPr>
+          <w:sz w:val="24"/>
+          <w:szCs w:val="24"/>
+        </w:rPr>
+      </w:pPr>
+      <w:r>
+        <w:rPr>
+          <w:sz w:val="24"/>
+          <w:szCs w:val="24"/>
+        </w:rPr>
         <w:t>Fecha subida: 07/09/2023</w:t>
       </w:r>
     </w:p>
@@ -1311,8 +1807,16 @@
           <w:numId w:val="6"/>
         </w:numPr>
         <w:spacing w:line="480" w:lineRule="auto"/>
-      </w:pPr>
-      <w:r>
+        <w:rPr>
+          <w:sz w:val="24"/>
+          <w:szCs w:val="24"/>
+        </w:rPr>
+      </w:pPr>
+      <w:r>
+        <w:rPr>
+          <w:sz w:val="24"/>
+          <w:szCs w:val="24"/>
+        </w:rPr>
         <w:t>Documento de Especificación de CUS 1</w:t>
       </w:r>
     </w:p>
@@ -1324,8 +1828,16 @@
           <w:numId w:val="6"/>
         </w:numPr>
         <w:spacing w:line="480" w:lineRule="auto"/>
-      </w:pPr>
-      <w:r>
+        <w:rPr>
+          <w:sz w:val="24"/>
+          <w:szCs w:val="24"/>
+        </w:rPr>
+      </w:pPr>
+      <w:r>
+        <w:rPr>
+          <w:sz w:val="24"/>
+          <w:szCs w:val="24"/>
+        </w:rPr>
         <w:t>Nomenclatura: PWFU-DCUS01.docx</w:t>
       </w:r>
     </w:p>
@@ -1337,8 +1849,16 @@
           <w:numId w:val="6"/>
         </w:numPr>
         <w:spacing w:line="480" w:lineRule="auto"/>
-      </w:pPr>
-      <w:r>
+        <w:rPr>
+          <w:sz w:val="24"/>
+          <w:szCs w:val="24"/>
+        </w:rPr>
+      </w:pPr>
+      <w:r>
+        <w:rPr>
+          <w:sz w:val="24"/>
+          <w:szCs w:val="24"/>
+        </w:rPr>
         <w:t>Responsable: Diego Linares, Diego Falla</w:t>
       </w:r>
     </w:p>
@@ -1350,483 +1870,16 @@
           <w:numId w:val="6"/>
         </w:numPr>
         <w:spacing w:line="480" w:lineRule="auto"/>
-      </w:pPr>
-      <w:r>
-        <w:t>Fecha Inicio: 29/08/2023</w:t>
-      </w:r>
-    </w:p>
-    <w:p>
-      <w:pPr>
-        <w:pStyle w:val="Prrafodelista"/>
-        <w:numPr>
-          <w:ilvl w:val="1"/>
-          <w:numId w:val="6"/>
-        </w:numPr>
-        <w:spacing w:line="480" w:lineRule="auto"/>
-      </w:pPr>
-      <w:r>
-        <w:t>Fecha Fin: 08/09/2023</w:t>
-      </w:r>
-    </w:p>
-    <w:p>
-      <w:pPr>
-        <w:pStyle w:val="Prrafodelista"/>
-        <w:numPr>
-          <w:ilvl w:val="1"/>
-          <w:numId w:val="6"/>
-        </w:numPr>
-        <w:spacing w:line="480" w:lineRule="auto"/>
-      </w:pPr>
-      <w:r>
-        <w:t>Fecha subida: 07/09/2023</w:t>
-      </w:r>
-    </w:p>
-    <w:p>
-      <w:pPr>
-        <w:pStyle w:val="Prrafodelista"/>
-        <w:numPr>
-          <w:ilvl w:val="0"/>
-          <w:numId w:val="6"/>
-        </w:numPr>
-        <w:spacing w:line="480" w:lineRule="auto"/>
-      </w:pPr>
-      <w:r>
-        <w:t>Documento de Especificación de CUS 2</w:t>
-      </w:r>
-    </w:p>
-    <w:p>
-      <w:pPr>
-        <w:pStyle w:val="Prrafodelista"/>
-        <w:numPr>
-          <w:ilvl w:val="1"/>
-          <w:numId w:val="6"/>
-        </w:numPr>
-        <w:spacing w:line="480" w:lineRule="auto"/>
-      </w:pPr>
-      <w:r>
-        <w:lastRenderedPageBreak/>
-        <w:t>Nomenclatura: PWFU-DCUS02.docx</w:t>
-      </w:r>
-    </w:p>
-    <w:p>
-      <w:pPr>
-        <w:pStyle w:val="Prrafodelista"/>
-        <w:numPr>
-          <w:ilvl w:val="1"/>
-          <w:numId w:val="6"/>
-        </w:numPr>
-        <w:spacing w:line="480" w:lineRule="auto"/>
-      </w:pPr>
-      <w:r>
-        <w:t>Responsable: Fabio Zapata</w:t>
-      </w:r>
-    </w:p>
-    <w:p>
-      <w:pPr>
-        <w:pStyle w:val="Prrafodelista"/>
-        <w:numPr>
-          <w:ilvl w:val="1"/>
-          <w:numId w:val="6"/>
-        </w:numPr>
-        <w:spacing w:line="480" w:lineRule="auto"/>
-      </w:pPr>
-      <w:r>
-        <w:t>Fecha Inicio: 29/08/2023</w:t>
-      </w:r>
-    </w:p>
-    <w:p>
-      <w:pPr>
-        <w:pStyle w:val="Prrafodelista"/>
-        <w:numPr>
-          <w:ilvl w:val="1"/>
-          <w:numId w:val="6"/>
-        </w:numPr>
-        <w:spacing w:line="480" w:lineRule="auto"/>
-      </w:pPr>
-      <w:r>
-        <w:t>Fecha Fin: 08/09/2023</w:t>
-      </w:r>
-    </w:p>
-    <w:p>
-      <w:pPr>
-        <w:pStyle w:val="Prrafodelista"/>
-        <w:numPr>
-          <w:ilvl w:val="1"/>
-          <w:numId w:val="6"/>
-        </w:numPr>
-        <w:spacing w:line="480" w:lineRule="auto"/>
-      </w:pPr>
-      <w:r>
-        <w:t>Fecha subida: 08/09/2023</w:t>
-      </w:r>
-    </w:p>
-    <w:p>
-      <w:pPr>
-        <w:pStyle w:val="Prrafodelista"/>
-        <w:numPr>
-          <w:ilvl w:val="0"/>
-          <w:numId w:val="6"/>
-        </w:numPr>
-        <w:spacing w:line="480" w:lineRule="auto"/>
-        <w:rPr>
-          <w:highlight w:val="yellow"/>
-        </w:rPr>
-      </w:pPr>
-      <w:r>
-        <w:rPr>
-          <w:highlight w:val="yellow"/>
-        </w:rPr>
-        <w:t>Documento de Especificación de CUS 3</w:t>
-      </w:r>
-    </w:p>
-    <w:p>
-      <w:pPr>
-        <w:pStyle w:val="Prrafodelista"/>
-        <w:numPr>
-          <w:ilvl w:val="1"/>
-          <w:numId w:val="6"/>
-        </w:numPr>
-        <w:spacing w:line="480" w:lineRule="auto"/>
-        <w:rPr>
-          <w:highlight w:val="yellow"/>
-        </w:rPr>
-      </w:pPr>
-      <w:r>
-        <w:rPr>
-          <w:highlight w:val="yellow"/>
-        </w:rPr>
-        <w:t>Nomenclatura: PWFU-DCUS03.docx</w:t>
-      </w:r>
-    </w:p>
-    <w:p>
-      <w:pPr>
-        <w:pStyle w:val="Prrafodelista"/>
-        <w:numPr>
-          <w:ilvl w:val="1"/>
-          <w:numId w:val="6"/>
-        </w:numPr>
-        <w:spacing w:line="480" w:lineRule="auto"/>
-        <w:rPr>
-          <w:highlight w:val="yellow"/>
-        </w:rPr>
-      </w:pPr>
-      <w:r>
-        <w:rPr>
-          <w:highlight w:val="yellow"/>
-        </w:rPr>
-        <w:t>Responsable: Kenneth O</w:t>
-      </w:r>
-      <w:r>
-        <w:rPr>
-          <w:highlight w:val="yellow"/>
-        </w:rPr>
-        <w:t>rtega</w:t>
-      </w:r>
-    </w:p>
-    <w:p>
-      <w:pPr>
-        <w:pStyle w:val="Prrafodelista"/>
-        <w:numPr>
-          <w:ilvl w:val="1"/>
-          <w:numId w:val="6"/>
-        </w:numPr>
-        <w:spacing w:line="480" w:lineRule="auto"/>
-        <w:rPr>
-          <w:highlight w:val="yellow"/>
-        </w:rPr>
-      </w:pPr>
-      <w:r>
-        <w:rPr>
-          <w:highlight w:val="yellow"/>
-        </w:rPr>
-        <w:t>Fecha Inicio: 29/08/2023</w:t>
-      </w:r>
-    </w:p>
-    <w:p>
-      <w:pPr>
-        <w:pStyle w:val="Prrafodelista"/>
-        <w:numPr>
-          <w:ilvl w:val="1"/>
-          <w:numId w:val="6"/>
-        </w:numPr>
-        <w:spacing w:line="480" w:lineRule="auto"/>
-        <w:rPr>
-          <w:highlight w:val="yellow"/>
-        </w:rPr>
-      </w:pPr>
-      <w:r>
-        <w:rPr>
-          <w:highlight w:val="yellow"/>
-        </w:rPr>
-        <w:t>Fecha Fin: 08/09/2023</w:t>
-      </w:r>
-    </w:p>
-    <w:p>
-      <w:pPr>
-        <w:pStyle w:val="Prrafodelista"/>
-        <w:numPr>
-          <w:ilvl w:val="1"/>
-          <w:numId w:val="6"/>
-        </w:numPr>
-        <w:spacing w:line="480" w:lineRule="auto"/>
-        <w:rPr>
-          <w:highlight w:val="yellow"/>
-        </w:rPr>
-      </w:pPr>
-      <w:r>
-        <w:rPr>
-          <w:highlight w:val="yellow"/>
-        </w:rPr>
-        <w:t xml:space="preserve">Fecha subida: </w:t>
-      </w:r>
-      <w:r>
-        <w:rPr>
-          <w:highlight w:val="yellow"/>
-        </w:rPr>
-        <w:t>¿?</w:t>
-      </w:r>
-    </w:p>
-    <w:p>
-      <w:pPr>
-        <w:pStyle w:val="Prrafodelista"/>
-        <w:numPr>
-          <w:ilvl w:val="0"/>
-          <w:numId w:val="6"/>
-        </w:numPr>
-        <w:spacing w:line="480" w:lineRule="auto"/>
-      </w:pPr>
-      <w:r>
-        <w:t>Documento de Especificación de CUS 4</w:t>
-      </w:r>
-    </w:p>
-    <w:p>
-      <w:pPr>
-        <w:pStyle w:val="Prrafodelista"/>
-        <w:numPr>
-          <w:ilvl w:val="1"/>
-          <w:numId w:val="6"/>
-        </w:numPr>
-        <w:spacing w:line="480" w:lineRule="auto"/>
-      </w:pPr>
-      <w:r>
-        <w:t>Nomenclatura: PWFU-DCUS04.docx</w:t>
-      </w:r>
-    </w:p>
-    <w:p>
-      <w:pPr>
-        <w:pStyle w:val="Prrafodelista"/>
-        <w:numPr>
-          <w:ilvl w:val="1"/>
-          <w:numId w:val="6"/>
-        </w:numPr>
-        <w:spacing w:line="480" w:lineRule="auto"/>
-      </w:pPr>
-      <w:r>
-        <w:t>Responsable: Joshua Pariona</w:t>
-      </w:r>
-    </w:p>
-    <w:p>
-      <w:pPr>
-        <w:pStyle w:val="Prrafodelista"/>
-        <w:numPr>
-          <w:ilvl w:val="1"/>
-          <w:numId w:val="6"/>
-        </w:numPr>
-        <w:spacing w:line="480" w:lineRule="auto"/>
-      </w:pPr>
-      <w:r>
-        <w:t>Fecha Inicio: 29/08/2023</w:t>
-      </w:r>
-    </w:p>
-    <w:p>
-      <w:pPr>
-        <w:pStyle w:val="Prrafodelista"/>
-        <w:numPr>
-          <w:ilvl w:val="1"/>
-          <w:numId w:val="6"/>
-        </w:numPr>
-        <w:spacing w:line="480" w:lineRule="auto"/>
-      </w:pPr>
-      <w:r>
-        <w:t>Fecha Fin: 08/09/2023</w:t>
-      </w:r>
-    </w:p>
-    <w:p>
-      <w:pPr>
-        <w:pStyle w:val="Prrafodelista"/>
-        <w:numPr>
-          <w:ilvl w:val="1"/>
-          <w:numId w:val="6"/>
-        </w:numPr>
-        <w:spacing w:line="480" w:lineRule="auto"/>
-      </w:pPr>
-      <w:r>
-        <w:t>Fecha subida: 08/09/2023</w:t>
-      </w:r>
-    </w:p>
-    <w:p>
-      <w:pPr>
-        <w:pStyle w:val="Prrafodelista"/>
-        <w:numPr>
-          <w:ilvl w:val="0"/>
-          <w:numId w:val="6"/>
-        </w:numPr>
-        <w:spacing w:line="480" w:lineRule="auto"/>
-        <w:rPr>
-          <w:highlight w:val="yellow"/>
-        </w:rPr>
-      </w:pPr>
-      <w:r>
-        <w:rPr>
-          <w:highlight w:val="yellow"/>
-        </w:rPr>
-        <w:t>Documento de Especificación de CUS 5</w:t>
-      </w:r>
-    </w:p>
-    <w:p>
-      <w:pPr>
-        <w:pStyle w:val="Prrafodelista"/>
-        <w:numPr>
-          <w:ilvl w:val="1"/>
-          <w:numId w:val="6"/>
-        </w:numPr>
-        <w:spacing w:line="480" w:lineRule="auto"/>
-        <w:rPr>
-          <w:highlight w:val="yellow"/>
-        </w:rPr>
-      </w:pPr>
-      <w:r>
-        <w:rPr>
-          <w:highlight w:val="yellow"/>
-        </w:rPr>
-        <w:t>Nomenclatura: PWFU-DCUS05.docx</w:t>
-      </w:r>
-    </w:p>
-    <w:p>
-      <w:pPr>
-        <w:pStyle w:val="Prrafodelista"/>
-        <w:numPr>
-          <w:ilvl w:val="1"/>
-          <w:numId w:val="6"/>
-        </w:numPr>
-        <w:spacing w:line="480" w:lineRule="auto"/>
-        <w:rPr>
-          <w:highlight w:val="yellow"/>
-        </w:rPr>
-      </w:pPr>
-      <w:r>
-        <w:rPr>
-          <w:highlight w:val="yellow"/>
-        </w:rPr>
-        <w:t>Responsable: Diego Álvarez</w:t>
-      </w:r>
-    </w:p>
-    <w:p>
-      <w:pPr>
-        <w:pStyle w:val="Prrafodelista"/>
-        <w:numPr>
-          <w:ilvl w:val="1"/>
-          <w:numId w:val="6"/>
-        </w:numPr>
-        <w:spacing w:line="480" w:lineRule="auto"/>
-        <w:rPr>
-          <w:highlight w:val="yellow"/>
-        </w:rPr>
-      </w:pPr>
-      <w:r>
-        <w:rPr>
-          <w:highlight w:val="yellow"/>
-        </w:rPr>
-        <w:t>Fecha Inicio: 29/08/2023</w:t>
-      </w:r>
-    </w:p>
-    <w:p>
-      <w:pPr>
-        <w:pStyle w:val="Prrafodelista"/>
-        <w:numPr>
-          <w:ilvl w:val="1"/>
-          <w:numId w:val="6"/>
-        </w:numPr>
-        <w:spacing w:line="480" w:lineRule="auto"/>
-        <w:rPr>
-          <w:highlight w:val="yellow"/>
-        </w:rPr>
-      </w:pPr>
-      <w:r>
-        <w:rPr>
-          <w:highlight w:val="yellow"/>
-        </w:rPr>
-        <w:t>Fecha Fin: 08/09/2023</w:t>
-      </w:r>
-    </w:p>
-    <w:p>
-      <w:pPr>
-        <w:pStyle w:val="Prrafodelista"/>
-        <w:numPr>
-          <w:ilvl w:val="1"/>
-          <w:numId w:val="6"/>
-        </w:numPr>
-        <w:spacing w:line="480" w:lineRule="auto"/>
-        <w:rPr>
-          <w:highlight w:val="yellow"/>
-        </w:rPr>
-      </w:pPr>
-      <w:r>
-        <w:rPr>
-          <w:highlight w:val="yellow"/>
-        </w:rPr>
-        <w:t>Fecha subida: ¿?</w:t>
-      </w:r>
-    </w:p>
-    <w:p>
-      <w:pPr>
-        <w:pStyle w:val="Prrafodelista"/>
-        <w:numPr>
-          <w:ilvl w:val="0"/>
-          <w:numId w:val="6"/>
-        </w:numPr>
-        <w:spacing w:line="480" w:lineRule="auto"/>
-      </w:pPr>
-      <w:r>
-        <w:t>Documento de Especificación de CUS 6</w:t>
-      </w:r>
-    </w:p>
-    <w:p>
-      <w:pPr>
-        <w:pStyle w:val="Prrafodelista"/>
-        <w:numPr>
-          <w:ilvl w:val="1"/>
-          <w:numId w:val="6"/>
-        </w:numPr>
-        <w:spacing w:line="480" w:lineRule="auto"/>
-      </w:pPr>
-      <w:r>
-        <w:t>Nomenclatura: PWFU-DCUS06.docx</w:t>
-      </w:r>
-    </w:p>
-    <w:p>
-      <w:pPr>
-        <w:pStyle w:val="Prrafodelista"/>
-        <w:numPr>
-          <w:ilvl w:val="1"/>
-          <w:numId w:val="6"/>
-        </w:numPr>
-        <w:spacing w:line="480" w:lineRule="auto"/>
-      </w:pPr>
-      <w:r>
-        <w:t>Responsable: Fabio Zapata</w:t>
-      </w:r>
-    </w:p>
-    <w:p>
-      <w:pPr>
-        <w:pStyle w:val="Prrafodelista"/>
-        <w:numPr>
-          <w:ilvl w:val="1"/>
-          <w:numId w:val="6"/>
-        </w:numPr>
-        <w:spacing w:line="480" w:lineRule="auto"/>
-      </w:pPr>
-      <w:r>
+        <w:rPr>
+          <w:sz w:val="24"/>
+          <w:szCs w:val="24"/>
+        </w:rPr>
+      </w:pPr>
+      <w:r>
+        <w:rPr>
+          <w:sz w:val="24"/>
+          <w:szCs w:val="24"/>
+        </w:rPr>
         <w:lastRenderedPageBreak/>
         <w:t>Fecha Inicio: 29/08/2023</w:t>
       </w:r>
@@ -1839,8 +1892,16 @@
           <w:numId w:val="6"/>
         </w:numPr>
         <w:spacing w:line="480" w:lineRule="auto"/>
-      </w:pPr>
-      <w:r>
+        <w:rPr>
+          <w:sz w:val="24"/>
+          <w:szCs w:val="24"/>
+        </w:rPr>
+      </w:pPr>
+      <w:r>
+        <w:rPr>
+          <w:sz w:val="24"/>
+          <w:szCs w:val="24"/>
+        </w:rPr>
         <w:t>Fecha Fin: 08/09/2023</w:t>
       </w:r>
     </w:p>
@@ -1852,8 +1913,142 @@
           <w:numId w:val="6"/>
         </w:numPr>
         <w:spacing w:line="480" w:lineRule="auto"/>
-      </w:pPr>
-      <w:r>
+        <w:rPr>
+          <w:sz w:val="24"/>
+          <w:szCs w:val="24"/>
+        </w:rPr>
+      </w:pPr>
+      <w:r>
+        <w:rPr>
+          <w:sz w:val="24"/>
+          <w:szCs w:val="24"/>
+        </w:rPr>
+        <w:t>Fecha subida: 07/09/2023</w:t>
+      </w:r>
+    </w:p>
+    <w:p>
+      <w:pPr>
+        <w:pStyle w:val="Prrafodelista"/>
+        <w:numPr>
+          <w:ilvl w:val="0"/>
+          <w:numId w:val="6"/>
+        </w:numPr>
+        <w:spacing w:line="480" w:lineRule="auto"/>
+        <w:rPr>
+          <w:sz w:val="24"/>
+          <w:szCs w:val="24"/>
+        </w:rPr>
+      </w:pPr>
+      <w:r>
+        <w:rPr>
+          <w:sz w:val="24"/>
+          <w:szCs w:val="24"/>
+        </w:rPr>
+        <w:t>Documento de Especificación de CUS 2</w:t>
+      </w:r>
+    </w:p>
+    <w:p>
+      <w:pPr>
+        <w:pStyle w:val="Prrafodelista"/>
+        <w:numPr>
+          <w:ilvl w:val="1"/>
+          <w:numId w:val="6"/>
+        </w:numPr>
+        <w:spacing w:line="480" w:lineRule="auto"/>
+        <w:rPr>
+          <w:sz w:val="24"/>
+          <w:szCs w:val="24"/>
+        </w:rPr>
+      </w:pPr>
+      <w:r>
+        <w:rPr>
+          <w:sz w:val="24"/>
+          <w:szCs w:val="24"/>
+        </w:rPr>
+        <w:t>Nomenclatura: PWFU-DCUS02.docx</w:t>
+      </w:r>
+    </w:p>
+    <w:p>
+      <w:pPr>
+        <w:pStyle w:val="Prrafodelista"/>
+        <w:numPr>
+          <w:ilvl w:val="1"/>
+          <w:numId w:val="6"/>
+        </w:numPr>
+        <w:spacing w:line="480" w:lineRule="auto"/>
+        <w:rPr>
+          <w:sz w:val="24"/>
+          <w:szCs w:val="24"/>
+        </w:rPr>
+      </w:pPr>
+      <w:r>
+        <w:rPr>
+          <w:sz w:val="24"/>
+          <w:szCs w:val="24"/>
+        </w:rPr>
+        <w:t>Responsable: Fabio Zapata</w:t>
+      </w:r>
+    </w:p>
+    <w:p>
+      <w:pPr>
+        <w:pStyle w:val="Prrafodelista"/>
+        <w:numPr>
+          <w:ilvl w:val="1"/>
+          <w:numId w:val="6"/>
+        </w:numPr>
+        <w:spacing w:line="480" w:lineRule="auto"/>
+        <w:rPr>
+          <w:sz w:val="24"/>
+          <w:szCs w:val="24"/>
+        </w:rPr>
+      </w:pPr>
+      <w:r>
+        <w:rPr>
+          <w:sz w:val="24"/>
+          <w:szCs w:val="24"/>
+        </w:rPr>
+        <w:t>Fecha Inicio: 29/08/2023</w:t>
+      </w:r>
+    </w:p>
+    <w:p>
+      <w:pPr>
+        <w:pStyle w:val="Prrafodelista"/>
+        <w:numPr>
+          <w:ilvl w:val="1"/>
+          <w:numId w:val="6"/>
+        </w:numPr>
+        <w:spacing w:line="480" w:lineRule="auto"/>
+        <w:rPr>
+          <w:sz w:val="24"/>
+          <w:szCs w:val="24"/>
+        </w:rPr>
+      </w:pPr>
+      <w:r>
+        <w:rPr>
+          <w:sz w:val="24"/>
+          <w:szCs w:val="24"/>
+        </w:rPr>
+        <w:t>Fecha Fin: 08/09/2023</w:t>
+      </w:r>
+    </w:p>
+    <w:p>
+      <w:pPr>
+        <w:pStyle w:val="Prrafodelista"/>
+        <w:numPr>
+          <w:ilvl w:val="1"/>
+          <w:numId w:val="6"/>
+        </w:numPr>
+        <w:spacing w:line="480" w:lineRule="auto"/>
+        <w:rPr>
+          <w:sz w:val="24"/>
+          <w:szCs w:val="24"/>
+        </w:rPr>
+      </w:pPr>
+      <w:r>
+        <w:rPr>
+          <w:sz w:val="24"/>
+          <w:szCs w:val="24"/>
+        </w:rPr>
         <w:t>Fecha subida: 08/09/2023</w:t>
       </w:r>
     </w:p>
@@ -1865,8 +2060,544 @@
           <w:numId w:val="6"/>
         </w:numPr>
         <w:spacing w:line="480" w:lineRule="auto"/>
-      </w:pPr>
-      <w:r>
+        <w:rPr>
+          <w:sz w:val="24"/>
+          <w:szCs w:val="24"/>
+        </w:rPr>
+      </w:pPr>
+      <w:r>
+        <w:rPr>
+          <w:sz w:val="24"/>
+          <w:szCs w:val="24"/>
+        </w:rPr>
+        <w:t>Documento de Especificación de CUS 3</w:t>
+      </w:r>
+    </w:p>
+    <w:p>
+      <w:pPr>
+        <w:pStyle w:val="Prrafodelista"/>
+        <w:numPr>
+          <w:ilvl w:val="1"/>
+          <w:numId w:val="6"/>
+        </w:numPr>
+        <w:spacing w:line="480" w:lineRule="auto"/>
+        <w:rPr>
+          <w:sz w:val="24"/>
+          <w:szCs w:val="24"/>
+        </w:rPr>
+      </w:pPr>
+      <w:r>
+        <w:rPr>
+          <w:sz w:val="24"/>
+          <w:szCs w:val="24"/>
+        </w:rPr>
+        <w:t>Nomenclatura: PWFU-DCUS03.docx</w:t>
+      </w:r>
+    </w:p>
+    <w:p>
+      <w:pPr>
+        <w:pStyle w:val="Prrafodelista"/>
+        <w:numPr>
+          <w:ilvl w:val="1"/>
+          <w:numId w:val="6"/>
+        </w:numPr>
+        <w:spacing w:line="480" w:lineRule="auto"/>
+        <w:rPr>
+          <w:sz w:val="24"/>
+          <w:szCs w:val="24"/>
+        </w:rPr>
+      </w:pPr>
+      <w:r>
+        <w:rPr>
+          <w:sz w:val="24"/>
+          <w:szCs w:val="24"/>
+        </w:rPr>
+        <w:t>Responsable: Kenneth O</w:t>
+      </w:r>
+      <w:r>
+        <w:rPr>
+          <w:sz w:val="24"/>
+          <w:szCs w:val="24"/>
+        </w:rPr>
+        <w:t>rtega</w:t>
+      </w:r>
+    </w:p>
+    <w:p>
+      <w:pPr>
+        <w:pStyle w:val="Prrafodelista"/>
+        <w:numPr>
+          <w:ilvl w:val="1"/>
+          <w:numId w:val="6"/>
+        </w:numPr>
+        <w:spacing w:line="480" w:lineRule="auto"/>
+        <w:rPr>
+          <w:sz w:val="24"/>
+          <w:szCs w:val="24"/>
+        </w:rPr>
+      </w:pPr>
+      <w:r>
+        <w:rPr>
+          <w:sz w:val="24"/>
+          <w:szCs w:val="24"/>
+        </w:rPr>
+        <w:t>Fecha Inicio: 29/08/2023</w:t>
+      </w:r>
+    </w:p>
+    <w:p>
+      <w:pPr>
+        <w:pStyle w:val="Prrafodelista"/>
+        <w:numPr>
+          <w:ilvl w:val="1"/>
+          <w:numId w:val="6"/>
+        </w:numPr>
+        <w:spacing w:line="480" w:lineRule="auto"/>
+        <w:rPr>
+          <w:sz w:val="24"/>
+          <w:szCs w:val="24"/>
+        </w:rPr>
+      </w:pPr>
+      <w:r>
+        <w:rPr>
+          <w:sz w:val="24"/>
+          <w:szCs w:val="24"/>
+        </w:rPr>
+        <w:t>Fecha Fin: 08/09/2023</w:t>
+      </w:r>
+    </w:p>
+    <w:p>
+      <w:pPr>
+        <w:pStyle w:val="Prrafodelista"/>
+        <w:numPr>
+          <w:ilvl w:val="1"/>
+          <w:numId w:val="6"/>
+        </w:numPr>
+        <w:spacing w:line="480" w:lineRule="auto"/>
+        <w:rPr>
+          <w:sz w:val="24"/>
+          <w:szCs w:val="24"/>
+        </w:rPr>
+      </w:pPr>
+      <w:r>
+        <w:rPr>
+          <w:sz w:val="24"/>
+          <w:szCs w:val="24"/>
+        </w:rPr>
+        <w:t xml:space="preserve">Fecha subida: </w:t>
+      </w:r>
+      <w:r>
+        <w:rPr>
+          <w:sz w:val="24"/>
+          <w:szCs w:val="24"/>
+        </w:rPr>
+        <w:t>¿?</w:t>
+      </w:r>
+    </w:p>
+    <w:p>
+      <w:pPr>
+        <w:pStyle w:val="Prrafodelista"/>
+        <w:numPr>
+          <w:ilvl w:val="0"/>
+          <w:numId w:val="6"/>
+        </w:numPr>
+        <w:spacing w:line="480" w:lineRule="auto"/>
+        <w:rPr>
+          <w:sz w:val="24"/>
+          <w:szCs w:val="24"/>
+        </w:rPr>
+      </w:pPr>
+      <w:r>
+        <w:rPr>
+          <w:sz w:val="24"/>
+          <w:szCs w:val="24"/>
+        </w:rPr>
+        <w:t>Documento de Especificación de CUS 4</w:t>
+      </w:r>
+    </w:p>
+    <w:p>
+      <w:pPr>
+        <w:pStyle w:val="Prrafodelista"/>
+        <w:numPr>
+          <w:ilvl w:val="1"/>
+          <w:numId w:val="6"/>
+        </w:numPr>
+        <w:spacing w:line="480" w:lineRule="auto"/>
+        <w:rPr>
+          <w:sz w:val="24"/>
+          <w:szCs w:val="24"/>
+        </w:rPr>
+      </w:pPr>
+      <w:r>
+        <w:rPr>
+          <w:sz w:val="24"/>
+          <w:szCs w:val="24"/>
+        </w:rPr>
+        <w:t>Nomenclatura: PWFU-DCUS04.docx</w:t>
+      </w:r>
+    </w:p>
+    <w:p>
+      <w:pPr>
+        <w:pStyle w:val="Prrafodelista"/>
+        <w:numPr>
+          <w:ilvl w:val="1"/>
+          <w:numId w:val="6"/>
+        </w:numPr>
+        <w:spacing w:line="480" w:lineRule="auto"/>
+        <w:rPr>
+          <w:sz w:val="24"/>
+          <w:szCs w:val="24"/>
+        </w:rPr>
+      </w:pPr>
+      <w:r>
+        <w:rPr>
+          <w:sz w:val="24"/>
+          <w:szCs w:val="24"/>
+        </w:rPr>
+        <w:t xml:space="preserve">Responsable: Joshua </w:t>
+      </w:r>
+      <w:proofErr w:type="spellStart"/>
+      <w:r>
+        <w:rPr>
+          <w:sz w:val="24"/>
+          <w:szCs w:val="24"/>
+        </w:rPr>
+        <w:t>Pariona</w:t>
+      </w:r>
+      <w:proofErr w:type="spellEnd"/>
+    </w:p>
+    <w:p>
+      <w:pPr>
+        <w:pStyle w:val="Prrafodelista"/>
+        <w:numPr>
+          <w:ilvl w:val="1"/>
+          <w:numId w:val="6"/>
+        </w:numPr>
+        <w:spacing w:line="480" w:lineRule="auto"/>
+        <w:rPr>
+          <w:sz w:val="24"/>
+          <w:szCs w:val="24"/>
+        </w:rPr>
+      </w:pPr>
+      <w:r>
+        <w:rPr>
+          <w:sz w:val="24"/>
+          <w:szCs w:val="24"/>
+        </w:rPr>
+        <w:t>Fecha Inicio: 29/08/2023</w:t>
+      </w:r>
+    </w:p>
+    <w:p>
+      <w:pPr>
+        <w:pStyle w:val="Prrafodelista"/>
+        <w:numPr>
+          <w:ilvl w:val="1"/>
+          <w:numId w:val="6"/>
+        </w:numPr>
+        <w:spacing w:line="480" w:lineRule="auto"/>
+        <w:rPr>
+          <w:sz w:val="24"/>
+          <w:szCs w:val="24"/>
+        </w:rPr>
+      </w:pPr>
+      <w:r>
+        <w:rPr>
+          <w:sz w:val="24"/>
+          <w:szCs w:val="24"/>
+        </w:rPr>
+        <w:t>Fecha Fin: 08/09/2023</w:t>
+      </w:r>
+    </w:p>
+    <w:p>
+      <w:pPr>
+        <w:pStyle w:val="Prrafodelista"/>
+        <w:numPr>
+          <w:ilvl w:val="1"/>
+          <w:numId w:val="6"/>
+        </w:numPr>
+        <w:spacing w:line="480" w:lineRule="auto"/>
+        <w:rPr>
+          <w:sz w:val="24"/>
+          <w:szCs w:val="24"/>
+        </w:rPr>
+      </w:pPr>
+      <w:r>
+        <w:rPr>
+          <w:sz w:val="24"/>
+          <w:szCs w:val="24"/>
+        </w:rPr>
+        <w:t>Fecha subida: 08/09/2023</w:t>
+      </w:r>
+    </w:p>
+    <w:p>
+      <w:pPr>
+        <w:pStyle w:val="Prrafodelista"/>
+        <w:numPr>
+          <w:ilvl w:val="0"/>
+          <w:numId w:val="6"/>
+        </w:numPr>
+        <w:spacing w:line="480" w:lineRule="auto"/>
+        <w:rPr>
+          <w:sz w:val="24"/>
+          <w:szCs w:val="24"/>
+        </w:rPr>
+      </w:pPr>
+      <w:r>
+        <w:rPr>
+          <w:sz w:val="24"/>
+          <w:szCs w:val="24"/>
+        </w:rPr>
+        <w:t>Documento de Especificación de CUS 5</w:t>
+      </w:r>
+    </w:p>
+    <w:p>
+      <w:pPr>
+        <w:pStyle w:val="Prrafodelista"/>
+        <w:numPr>
+          <w:ilvl w:val="1"/>
+          <w:numId w:val="6"/>
+        </w:numPr>
+        <w:spacing w:line="480" w:lineRule="auto"/>
+        <w:rPr>
+          <w:sz w:val="24"/>
+          <w:szCs w:val="24"/>
+        </w:rPr>
+      </w:pPr>
+      <w:r>
+        <w:rPr>
+          <w:sz w:val="24"/>
+          <w:szCs w:val="24"/>
+        </w:rPr>
+        <w:lastRenderedPageBreak/>
+        <w:t>Nomenclatura: PWFU-DCUS05.docx</w:t>
+      </w:r>
+    </w:p>
+    <w:p>
+      <w:pPr>
+        <w:pStyle w:val="Prrafodelista"/>
+        <w:numPr>
+          <w:ilvl w:val="1"/>
+          <w:numId w:val="6"/>
+        </w:numPr>
+        <w:spacing w:line="480" w:lineRule="auto"/>
+        <w:rPr>
+          <w:sz w:val="24"/>
+          <w:szCs w:val="24"/>
+        </w:rPr>
+      </w:pPr>
+      <w:r>
+        <w:rPr>
+          <w:sz w:val="24"/>
+          <w:szCs w:val="24"/>
+        </w:rPr>
+        <w:t>Responsable: Diego Álvarez</w:t>
+      </w:r>
+    </w:p>
+    <w:p>
+      <w:pPr>
+        <w:pStyle w:val="Prrafodelista"/>
+        <w:numPr>
+          <w:ilvl w:val="1"/>
+          <w:numId w:val="6"/>
+        </w:numPr>
+        <w:spacing w:line="480" w:lineRule="auto"/>
+        <w:rPr>
+          <w:sz w:val="24"/>
+          <w:szCs w:val="24"/>
+        </w:rPr>
+      </w:pPr>
+      <w:r>
+        <w:rPr>
+          <w:sz w:val="24"/>
+          <w:szCs w:val="24"/>
+        </w:rPr>
+        <w:t>Fecha Inicio: 29/08/2023</w:t>
+      </w:r>
+    </w:p>
+    <w:p>
+      <w:pPr>
+        <w:pStyle w:val="Prrafodelista"/>
+        <w:numPr>
+          <w:ilvl w:val="1"/>
+          <w:numId w:val="6"/>
+        </w:numPr>
+        <w:spacing w:line="480" w:lineRule="auto"/>
+        <w:rPr>
+          <w:sz w:val="24"/>
+          <w:szCs w:val="24"/>
+        </w:rPr>
+      </w:pPr>
+      <w:r>
+        <w:rPr>
+          <w:sz w:val="24"/>
+          <w:szCs w:val="24"/>
+        </w:rPr>
+        <w:t>Fecha Fin: 08/09/2023</w:t>
+      </w:r>
+    </w:p>
+    <w:p>
+      <w:pPr>
+        <w:pStyle w:val="Prrafodelista"/>
+        <w:numPr>
+          <w:ilvl w:val="1"/>
+          <w:numId w:val="6"/>
+        </w:numPr>
+        <w:spacing w:line="480" w:lineRule="auto"/>
+        <w:rPr>
+          <w:sz w:val="24"/>
+          <w:szCs w:val="24"/>
+        </w:rPr>
+      </w:pPr>
+      <w:r>
+        <w:rPr>
+          <w:sz w:val="24"/>
+          <w:szCs w:val="24"/>
+        </w:rPr>
+        <w:t>Fecha subida: ¿?</w:t>
+      </w:r>
+    </w:p>
+    <w:p>
+      <w:pPr>
+        <w:pStyle w:val="Prrafodelista"/>
+        <w:numPr>
+          <w:ilvl w:val="0"/>
+          <w:numId w:val="6"/>
+        </w:numPr>
+        <w:spacing w:line="480" w:lineRule="auto"/>
+        <w:rPr>
+          <w:sz w:val="24"/>
+          <w:szCs w:val="24"/>
+        </w:rPr>
+      </w:pPr>
+      <w:r>
+        <w:rPr>
+          <w:sz w:val="24"/>
+          <w:szCs w:val="24"/>
+        </w:rPr>
+        <w:t>Documento de Especificación de CUS 6</w:t>
+      </w:r>
+    </w:p>
+    <w:p>
+      <w:pPr>
+        <w:pStyle w:val="Prrafodelista"/>
+        <w:numPr>
+          <w:ilvl w:val="1"/>
+          <w:numId w:val="6"/>
+        </w:numPr>
+        <w:spacing w:line="480" w:lineRule="auto"/>
+        <w:rPr>
+          <w:sz w:val="24"/>
+          <w:szCs w:val="24"/>
+        </w:rPr>
+      </w:pPr>
+      <w:r>
+        <w:rPr>
+          <w:sz w:val="24"/>
+          <w:szCs w:val="24"/>
+        </w:rPr>
+        <w:t>Nomenclatura: PWFU-DCUS06.docx</w:t>
+      </w:r>
+    </w:p>
+    <w:p>
+      <w:pPr>
+        <w:pStyle w:val="Prrafodelista"/>
+        <w:numPr>
+          <w:ilvl w:val="1"/>
+          <w:numId w:val="6"/>
+        </w:numPr>
+        <w:spacing w:line="480" w:lineRule="auto"/>
+        <w:rPr>
+          <w:sz w:val="24"/>
+          <w:szCs w:val="24"/>
+        </w:rPr>
+      </w:pPr>
+      <w:r>
+        <w:rPr>
+          <w:sz w:val="24"/>
+          <w:szCs w:val="24"/>
+        </w:rPr>
+        <w:t>Responsable: Fabio Zapata</w:t>
+      </w:r>
+    </w:p>
+    <w:p>
+      <w:pPr>
+        <w:pStyle w:val="Prrafodelista"/>
+        <w:numPr>
+          <w:ilvl w:val="1"/>
+          <w:numId w:val="6"/>
+        </w:numPr>
+        <w:spacing w:line="480" w:lineRule="auto"/>
+        <w:rPr>
+          <w:sz w:val="24"/>
+          <w:szCs w:val="24"/>
+        </w:rPr>
+      </w:pPr>
+      <w:r>
+        <w:rPr>
+          <w:sz w:val="24"/>
+          <w:szCs w:val="24"/>
+        </w:rPr>
+        <w:t>Fecha Inicio: 29/08/2023</w:t>
+      </w:r>
+    </w:p>
+    <w:p>
+      <w:pPr>
+        <w:pStyle w:val="Prrafodelista"/>
+        <w:numPr>
+          <w:ilvl w:val="1"/>
+          <w:numId w:val="6"/>
+        </w:numPr>
+        <w:spacing w:line="480" w:lineRule="auto"/>
+        <w:rPr>
+          <w:sz w:val="24"/>
+          <w:szCs w:val="24"/>
+        </w:rPr>
+      </w:pPr>
+      <w:r>
+        <w:rPr>
+          <w:sz w:val="24"/>
+          <w:szCs w:val="24"/>
+        </w:rPr>
+        <w:t>Fecha Fin: 08/09/2023</w:t>
+      </w:r>
+    </w:p>
+    <w:p>
+      <w:pPr>
+        <w:pStyle w:val="Prrafodelista"/>
+        <w:numPr>
+          <w:ilvl w:val="1"/>
+          <w:numId w:val="6"/>
+        </w:numPr>
+        <w:spacing w:line="480" w:lineRule="auto"/>
+        <w:rPr>
+          <w:sz w:val="24"/>
+          <w:szCs w:val="24"/>
+        </w:rPr>
+      </w:pPr>
+      <w:r>
+        <w:rPr>
+          <w:sz w:val="24"/>
+          <w:szCs w:val="24"/>
+        </w:rPr>
+        <w:t>Fecha subida: 08/09/2023</w:t>
+      </w:r>
+    </w:p>
+    <w:p>
+      <w:pPr>
+        <w:pStyle w:val="Prrafodelista"/>
+        <w:numPr>
+          <w:ilvl w:val="0"/>
+          <w:numId w:val="6"/>
+        </w:numPr>
+        <w:spacing w:line="480" w:lineRule="auto"/>
+        <w:rPr>
+          <w:sz w:val="24"/>
+          <w:szCs w:val="24"/>
+        </w:rPr>
+      </w:pPr>
+      <w:r>
+        <w:rPr>
+          <w:sz w:val="24"/>
+          <w:szCs w:val="24"/>
+        </w:rPr>
         <w:t>Documento de Especificación de CUS 7</w:t>
       </w:r>
     </w:p>
@@ -1878,8 +2609,16 @@
           <w:numId w:val="6"/>
         </w:numPr>
         <w:spacing w:line="480" w:lineRule="auto"/>
-      </w:pPr>
-      <w:r>
+        <w:rPr>
+          <w:sz w:val="24"/>
+          <w:szCs w:val="24"/>
+        </w:rPr>
+      </w:pPr>
+      <w:r>
+        <w:rPr>
+          <w:sz w:val="24"/>
+          <w:szCs w:val="24"/>
+        </w:rPr>
         <w:t>Nomenclatura: PWFU-DCUS07.docx</w:t>
       </w:r>
     </w:p>
@@ -1891,21 +2630,53 @@
           <w:numId w:val="6"/>
         </w:numPr>
         <w:spacing w:line="480" w:lineRule="auto"/>
-      </w:pPr>
-      <w:r>
-        <w:t>Responsable: Fiorella Mirano, Kenneth Ortega</w:t>
-      </w:r>
-    </w:p>
-    <w:p>
-      <w:pPr>
-        <w:pStyle w:val="Prrafodelista"/>
-        <w:numPr>
-          <w:ilvl w:val="1"/>
-          <w:numId w:val="6"/>
-        </w:numPr>
-        <w:spacing w:line="480" w:lineRule="auto"/>
-      </w:pPr>
-      <w:r>
+        <w:rPr>
+          <w:sz w:val="24"/>
+          <w:szCs w:val="24"/>
+        </w:rPr>
+      </w:pPr>
+      <w:r>
+        <w:rPr>
+          <w:sz w:val="24"/>
+          <w:szCs w:val="24"/>
+        </w:rPr>
+        <w:t xml:space="preserve">Responsable: Fiorella </w:t>
+      </w:r>
+      <w:proofErr w:type="spellStart"/>
+      <w:r>
+        <w:rPr>
+          <w:sz w:val="24"/>
+          <w:szCs w:val="24"/>
+        </w:rPr>
+        <w:t>Mirano</w:t>
+      </w:r>
+      <w:proofErr w:type="spellEnd"/>
+      <w:r>
+        <w:rPr>
+          <w:sz w:val="24"/>
+          <w:szCs w:val="24"/>
+        </w:rPr>
+        <w:t>, Kenneth Ortega</w:t>
+      </w:r>
+    </w:p>
+    <w:p>
+      <w:pPr>
+        <w:pStyle w:val="Prrafodelista"/>
+        <w:numPr>
+          <w:ilvl w:val="1"/>
+          <w:numId w:val="6"/>
+        </w:numPr>
+        <w:spacing w:line="480" w:lineRule="auto"/>
+        <w:rPr>
+          <w:sz w:val="24"/>
+          <w:szCs w:val="24"/>
+        </w:rPr>
+      </w:pPr>
+      <w:r>
+        <w:rPr>
+          <w:sz w:val="24"/>
+          <w:szCs w:val="24"/>
+        </w:rPr>
         <w:t>Fecha Inicio: 29/08/2023</w:t>
       </w:r>
     </w:p>
@@ -1917,8 +2688,16 @@
           <w:numId w:val="6"/>
         </w:numPr>
         <w:spacing w:line="480" w:lineRule="auto"/>
-      </w:pPr>
-      <w:r>
+        <w:rPr>
+          <w:sz w:val="24"/>
+          <w:szCs w:val="24"/>
+        </w:rPr>
+      </w:pPr>
+      <w:r>
+        <w:rPr>
+          <w:sz w:val="24"/>
+          <w:szCs w:val="24"/>
+        </w:rPr>
         <w:t>Fecha Fin: 08/09/2023</w:t>
       </w:r>
     </w:p>
@@ -1930,8 +2709,16 @@
           <w:numId w:val="6"/>
         </w:numPr>
         <w:spacing w:line="480" w:lineRule="auto"/>
-      </w:pPr>
-      <w:r>
+        <w:rPr>
+          <w:sz w:val="24"/>
+          <w:szCs w:val="24"/>
+        </w:rPr>
+      </w:pPr>
+      <w:r>
+        <w:rPr>
+          <w:sz w:val="24"/>
+          <w:szCs w:val="24"/>
+        </w:rPr>
         <w:t>Fecha subida: 08/09/2023</w:t>
       </w:r>
     </w:p>
@@ -1943,8 +2730,16 @@
           <w:numId w:val="6"/>
         </w:numPr>
         <w:spacing w:line="480" w:lineRule="auto"/>
-      </w:pPr>
-      <w:r>
+        <w:rPr>
+          <w:sz w:val="24"/>
+          <w:szCs w:val="24"/>
+        </w:rPr>
+      </w:pPr>
+      <w:r>
+        <w:rPr>
+          <w:sz w:val="24"/>
+          <w:szCs w:val="24"/>
+        </w:rPr>
         <w:t>Documento de Especificación de CUS 8</w:t>
       </w:r>
     </w:p>
@@ -1956,8 +2751,16 @@
           <w:numId w:val="6"/>
         </w:numPr>
         <w:spacing w:line="480" w:lineRule="auto"/>
-      </w:pPr>
-      <w:r>
+        <w:rPr>
+          <w:sz w:val="24"/>
+          <w:szCs w:val="24"/>
+        </w:rPr>
+      </w:pPr>
+      <w:r>
+        <w:rPr>
+          <w:sz w:val="24"/>
+          <w:szCs w:val="24"/>
+        </w:rPr>
         <w:t>Nomenclatura: PWFU-DCUS08.docx</w:t>
       </w:r>
     </w:p>
@@ -1969,8 +2772,16 @@
           <w:numId w:val="6"/>
         </w:numPr>
         <w:spacing w:line="480" w:lineRule="auto"/>
-      </w:pPr>
-      <w:r>
+        <w:rPr>
+          <w:sz w:val="24"/>
+          <w:szCs w:val="24"/>
+        </w:rPr>
+      </w:pPr>
+      <w:r>
+        <w:rPr>
+          <w:sz w:val="24"/>
+          <w:szCs w:val="24"/>
+        </w:rPr>
         <w:t>Responsable: Rodrigo Dávila</w:t>
       </w:r>
     </w:p>
@@ -1982,8 +2793,16 @@
           <w:numId w:val="6"/>
         </w:numPr>
         <w:spacing w:line="480" w:lineRule="auto"/>
-      </w:pPr>
-      <w:r>
+        <w:rPr>
+          <w:sz w:val="24"/>
+          <w:szCs w:val="24"/>
+        </w:rPr>
+      </w:pPr>
+      <w:r>
+        <w:rPr>
+          <w:sz w:val="24"/>
+          <w:szCs w:val="24"/>
+        </w:rPr>
         <w:t>Fecha Inicio: 29/08/2023</w:t>
       </w:r>
     </w:p>
@@ -1995,8 +2814,16 @@
           <w:numId w:val="6"/>
         </w:numPr>
         <w:spacing w:line="480" w:lineRule="auto"/>
-      </w:pPr>
-      <w:r>
+        <w:rPr>
+          <w:sz w:val="24"/>
+          <w:szCs w:val="24"/>
+        </w:rPr>
+      </w:pPr>
+      <w:r>
+        <w:rPr>
+          <w:sz w:val="24"/>
+          <w:szCs w:val="24"/>
+        </w:rPr>
         <w:t>Fecha Fin: 08/09/2023</w:t>
       </w:r>
     </w:p>
@@ -2008,8 +2835,17 @@
           <w:numId w:val="6"/>
         </w:numPr>
         <w:spacing w:line="480" w:lineRule="auto"/>
-      </w:pPr>
-      <w:r>
+        <w:rPr>
+          <w:sz w:val="24"/>
+          <w:szCs w:val="24"/>
+        </w:rPr>
+      </w:pPr>
+      <w:r>
+        <w:rPr>
+          <w:sz w:val="24"/>
+          <w:szCs w:val="24"/>
+        </w:rPr>
+        <w:lastRenderedPageBreak/>
         <w:t>Fecha subida: 08/09/2023</w:t>
       </w:r>
     </w:p>
@@ -2021,8 +2857,16 @@
           <w:numId w:val="6"/>
         </w:numPr>
         <w:spacing w:line="480" w:lineRule="auto"/>
-      </w:pPr>
-      <w:r>
+        <w:rPr>
+          <w:sz w:val="24"/>
+          <w:szCs w:val="24"/>
+        </w:rPr>
+      </w:pPr>
+      <w:r>
+        <w:rPr>
+          <w:sz w:val="24"/>
+          <w:szCs w:val="24"/>
+        </w:rPr>
         <w:t>Documento de Especificación de UI</w:t>
       </w:r>
     </w:p>
@@ -2034,8 +2878,16 @@
           <w:numId w:val="6"/>
         </w:numPr>
         <w:spacing w:line="480" w:lineRule="auto"/>
-      </w:pPr>
-      <w:r>
+        <w:rPr>
+          <w:sz w:val="24"/>
+          <w:szCs w:val="24"/>
+        </w:rPr>
+      </w:pPr>
+      <w:r>
+        <w:rPr>
+          <w:sz w:val="24"/>
+          <w:szCs w:val="24"/>
+        </w:rPr>
         <w:t>Nomenclatura: PWFU-DEUI.docx</w:t>
       </w:r>
     </w:p>
@@ -2047,21 +2899,53 @@
           <w:numId w:val="6"/>
         </w:numPr>
         <w:spacing w:line="480" w:lineRule="auto"/>
-      </w:pPr>
-      <w:r>
-        <w:t>Responsable: Fiorella Mirano, Kenneth Ortega</w:t>
-      </w:r>
-    </w:p>
-    <w:p>
-      <w:pPr>
-        <w:pStyle w:val="Prrafodelista"/>
-        <w:numPr>
-          <w:ilvl w:val="1"/>
-          <w:numId w:val="6"/>
-        </w:numPr>
-        <w:spacing w:line="480" w:lineRule="auto"/>
-      </w:pPr>
-      <w:r>
+        <w:rPr>
+          <w:sz w:val="24"/>
+          <w:szCs w:val="24"/>
+        </w:rPr>
+      </w:pPr>
+      <w:r>
+        <w:rPr>
+          <w:sz w:val="24"/>
+          <w:szCs w:val="24"/>
+        </w:rPr>
+        <w:t xml:space="preserve">Responsable: Fiorella </w:t>
+      </w:r>
+      <w:proofErr w:type="spellStart"/>
+      <w:r>
+        <w:rPr>
+          <w:sz w:val="24"/>
+          <w:szCs w:val="24"/>
+        </w:rPr>
+        <w:t>Mirano</w:t>
+      </w:r>
+      <w:proofErr w:type="spellEnd"/>
+      <w:r>
+        <w:rPr>
+          <w:sz w:val="24"/>
+          <w:szCs w:val="24"/>
+        </w:rPr>
+        <w:t>, Kenneth Ortega</w:t>
+      </w:r>
+    </w:p>
+    <w:p>
+      <w:pPr>
+        <w:pStyle w:val="Prrafodelista"/>
+        <w:numPr>
+          <w:ilvl w:val="1"/>
+          <w:numId w:val="6"/>
+        </w:numPr>
+        <w:spacing w:line="480" w:lineRule="auto"/>
+        <w:rPr>
+          <w:sz w:val="24"/>
+          <w:szCs w:val="24"/>
+        </w:rPr>
+      </w:pPr>
+      <w:r>
+        <w:rPr>
+          <w:sz w:val="24"/>
+          <w:szCs w:val="24"/>
+        </w:rPr>
         <w:t>Fecha Inicio: 29/08/2023</w:t>
       </w:r>
     </w:p>
@@ -2073,8 +2957,16 @@
           <w:numId w:val="6"/>
         </w:numPr>
         <w:spacing w:line="480" w:lineRule="auto"/>
-      </w:pPr>
-      <w:r>
+        <w:rPr>
+          <w:sz w:val="24"/>
+          <w:szCs w:val="24"/>
+        </w:rPr>
+      </w:pPr>
+      <w:r>
+        <w:rPr>
+          <w:sz w:val="24"/>
+          <w:szCs w:val="24"/>
+        </w:rPr>
         <w:t>Fecha Fin: 08/09/2023</w:t>
       </w:r>
     </w:p>
@@ -2086,8 +2978,16 @@
           <w:numId w:val="6"/>
         </w:numPr>
         <w:spacing w:line="480" w:lineRule="auto"/>
-      </w:pPr>
-      <w:r>
+        <w:rPr>
+          <w:sz w:val="24"/>
+          <w:szCs w:val="24"/>
+        </w:rPr>
+      </w:pPr>
+      <w:r>
+        <w:rPr>
+          <w:sz w:val="24"/>
+          <w:szCs w:val="24"/>
+        </w:rPr>
         <w:t>Fecha subida: 08/09/2023</w:t>
       </w:r>
     </w:p>
@@ -2100,12 +3000,14 @@
         </w:numPr>
         <w:spacing w:line="480" w:lineRule="auto"/>
         <w:rPr>
-          <w:highlight w:val="yellow"/>
-        </w:rPr>
-      </w:pPr>
-      <w:r>
-        <w:rPr>
-          <w:highlight w:val="yellow"/>
+          <w:sz w:val="24"/>
+          <w:szCs w:val="24"/>
+        </w:rPr>
+      </w:pPr>
+      <w:r>
+        <w:rPr>
+          <w:sz w:val="24"/>
+          <w:szCs w:val="24"/>
         </w:rPr>
         <w:t>Documento de Especificación de la BD</w:t>
       </w:r>
@@ -2119,12 +3021,14 @@
         </w:numPr>
         <w:spacing w:line="480" w:lineRule="auto"/>
         <w:rPr>
-          <w:highlight w:val="yellow"/>
-        </w:rPr>
-      </w:pPr>
-      <w:r>
-        <w:rPr>
-          <w:highlight w:val="yellow"/>
+          <w:sz w:val="24"/>
+          <w:szCs w:val="24"/>
+        </w:rPr>
+      </w:pPr>
+      <w:r>
+        <w:rPr>
+          <w:sz w:val="24"/>
+          <w:szCs w:val="24"/>
         </w:rPr>
         <w:t>Nomenclatura: PWFU-DEBD.docx</w:t>
       </w:r>
@@ -2138,12 +3042,14 @@
         </w:numPr>
         <w:spacing w:line="480" w:lineRule="auto"/>
         <w:rPr>
-          <w:highlight w:val="yellow"/>
-        </w:rPr>
-      </w:pPr>
-      <w:r>
-        <w:rPr>
-          <w:highlight w:val="yellow"/>
+          <w:sz w:val="24"/>
+          <w:szCs w:val="24"/>
+        </w:rPr>
+      </w:pPr>
+      <w:r>
+        <w:rPr>
+          <w:sz w:val="24"/>
+          <w:szCs w:val="24"/>
         </w:rPr>
         <w:t>Responsable: Diego Falla</w:t>
       </w:r>
@@ -2157,12 +3063,14 @@
         </w:numPr>
         <w:spacing w:line="480" w:lineRule="auto"/>
         <w:rPr>
-          <w:highlight w:val="yellow"/>
-        </w:rPr>
-      </w:pPr>
-      <w:r>
-        <w:rPr>
-          <w:highlight w:val="yellow"/>
+          <w:sz w:val="24"/>
+          <w:szCs w:val="24"/>
+        </w:rPr>
+      </w:pPr>
+      <w:r>
+        <w:rPr>
+          <w:sz w:val="24"/>
+          <w:szCs w:val="24"/>
         </w:rPr>
         <w:t>Fecha Inicio: 29/08/2023</w:t>
       </w:r>
@@ -2176,12 +3084,14 @@
         </w:numPr>
         <w:spacing w:line="480" w:lineRule="auto"/>
         <w:rPr>
-          <w:highlight w:val="yellow"/>
-        </w:rPr>
-      </w:pPr>
-      <w:r>
-        <w:rPr>
-          <w:highlight w:val="yellow"/>
+          <w:sz w:val="24"/>
+          <w:szCs w:val="24"/>
+        </w:rPr>
+      </w:pPr>
+      <w:r>
+        <w:rPr>
+          <w:sz w:val="24"/>
+          <w:szCs w:val="24"/>
         </w:rPr>
         <w:t>Fecha Fin: 08/09/2023</w:t>
       </w:r>
@@ -2195,14 +3105,15 @@
         </w:numPr>
         <w:spacing w:line="480" w:lineRule="auto"/>
         <w:rPr>
-          <w:highlight w:val="yellow"/>
-        </w:rPr>
-      </w:pPr>
-      <w:r>
-        <w:rPr>
-          <w:highlight w:val="yellow"/>
-        </w:rPr>
-        <w:lastRenderedPageBreak/>
+          <w:sz w:val="24"/>
+          <w:szCs w:val="24"/>
+        </w:rPr>
+      </w:pPr>
+      <w:r>
+        <w:rPr>
+          <w:sz w:val="24"/>
+          <w:szCs w:val="24"/>
+        </w:rPr>
         <w:t>Fecha subida: ¿?</w:t>
       </w:r>
     </w:p>
@@ -2214,8 +3125,16 @@
           <w:numId w:val="6"/>
         </w:numPr>
         <w:spacing w:line="480" w:lineRule="auto"/>
-      </w:pPr>
-      <w:r>
+        <w:rPr>
+          <w:sz w:val="24"/>
+          <w:szCs w:val="24"/>
+        </w:rPr>
+      </w:pPr>
+      <w:r>
+        <w:rPr>
+          <w:sz w:val="24"/>
+          <w:szCs w:val="24"/>
+        </w:rPr>
         <w:t xml:space="preserve">Documento de la Arquitectura del software </w:t>
       </w:r>
     </w:p>
@@ -2227,9 +3146,17 @@
           <w:numId w:val="6"/>
         </w:numPr>
         <w:spacing w:line="480" w:lineRule="auto"/>
+        <w:rPr>
+          <w:sz w:val="24"/>
+          <w:szCs w:val="24"/>
+        </w:rPr>
       </w:pPr>
       <w:bookmarkStart w:id="3" w:name="_Toc145149706"/>
       <w:r>
+        <w:rPr>
+          <w:sz w:val="24"/>
+          <w:szCs w:val="24"/>
+        </w:rPr>
         <w:t>Nomenclatura: PWFU-DAS.docx</w:t>
       </w:r>
     </w:p>
@@ -2241,21 +3168,46 @@
           <w:numId w:val="6"/>
         </w:numPr>
         <w:spacing w:line="480" w:lineRule="auto"/>
-      </w:pPr>
-      <w:r>
-        <w:t>Responsable: Diego Linares, Fiorella Mirano</w:t>
-      </w:r>
-    </w:p>
-    <w:p>
-      <w:pPr>
-        <w:pStyle w:val="Prrafodelista"/>
-        <w:numPr>
-          <w:ilvl w:val="1"/>
-          <w:numId w:val="6"/>
-        </w:numPr>
-        <w:spacing w:line="480" w:lineRule="auto"/>
-      </w:pPr>
-      <w:r>
+        <w:rPr>
+          <w:sz w:val="24"/>
+          <w:szCs w:val="24"/>
+        </w:rPr>
+      </w:pPr>
+      <w:r>
+        <w:rPr>
+          <w:sz w:val="24"/>
+          <w:szCs w:val="24"/>
+        </w:rPr>
+        <w:t xml:space="preserve">Responsable: Diego Linares, Fiorella </w:t>
+      </w:r>
+      <w:proofErr w:type="spellStart"/>
+      <w:r>
+        <w:rPr>
+          <w:sz w:val="24"/>
+          <w:szCs w:val="24"/>
+        </w:rPr>
+        <w:t>Mirano</w:t>
+      </w:r>
+      <w:proofErr w:type="spellEnd"/>
+    </w:p>
+    <w:p>
+      <w:pPr>
+        <w:pStyle w:val="Prrafodelista"/>
+        <w:numPr>
+          <w:ilvl w:val="1"/>
+          <w:numId w:val="6"/>
+        </w:numPr>
+        <w:spacing w:line="480" w:lineRule="auto"/>
+        <w:rPr>
+          <w:sz w:val="24"/>
+          <w:szCs w:val="24"/>
+        </w:rPr>
+      </w:pPr>
+      <w:r>
+        <w:rPr>
+          <w:sz w:val="24"/>
+          <w:szCs w:val="24"/>
+        </w:rPr>
         <w:t>Fecha Inicio: 29/08/2023</w:t>
       </w:r>
     </w:p>
@@ -2267,8 +3219,16 @@
           <w:numId w:val="6"/>
         </w:numPr>
         <w:spacing w:line="480" w:lineRule="auto"/>
-      </w:pPr>
-      <w:r>
+        <w:rPr>
+          <w:sz w:val="24"/>
+          <w:szCs w:val="24"/>
+        </w:rPr>
+      </w:pPr>
+      <w:r>
+        <w:rPr>
+          <w:sz w:val="24"/>
+          <w:szCs w:val="24"/>
+        </w:rPr>
         <w:t>Fecha Fin: 08/09/2023</w:t>
       </w:r>
     </w:p>
@@ -2280,14 +3240,30 @@
           <w:numId w:val="6"/>
         </w:numPr>
         <w:spacing w:line="480" w:lineRule="auto"/>
-      </w:pPr>
-      <w:r>
+        <w:rPr>
+          <w:sz w:val="24"/>
+          <w:szCs w:val="24"/>
+        </w:rPr>
+      </w:pPr>
+      <w:r>
+        <w:rPr>
+          <w:sz w:val="24"/>
+          <w:szCs w:val="24"/>
+        </w:rPr>
         <w:t>Fecha subida: 0</w:t>
       </w:r>
       <w:r>
+        <w:rPr>
+          <w:sz w:val="24"/>
+          <w:szCs w:val="24"/>
+        </w:rPr>
         <w:t>7</w:t>
       </w:r>
       <w:r>
+        <w:rPr>
+          <w:sz w:val="24"/>
+          <w:szCs w:val="24"/>
+        </w:rPr>
         <w:t>/09/2023</w:t>
       </w:r>
     </w:p>
@@ -2348,6 +3324,7 @@
           <w:sz w:val="24"/>
           <w:szCs w:val="24"/>
         </w:rPr>
+        <w:lastRenderedPageBreak/>
         <w:t>Eficiente organización del equipo para realizar las reuniones de coordinación y elaboración de documentos.</w:t>
       </w:r>
     </w:p>
@@ -2409,7 +3386,27 @@
           <w:sz w:val="24"/>
           <w:szCs w:val="24"/>
         </w:rPr>
-        <w:t>a</w:t>
+        <w:t>Cumplir con las fechas correspondientes de cada entregable para seguir de manera correcta el cronograma.</w:t>
+      </w:r>
+    </w:p>
+    <w:p>
+      <w:pPr>
+        <w:numPr>
+          <w:ilvl w:val="0"/>
+          <w:numId w:val="5"/>
+        </w:numPr>
+        <w:spacing w:line="480" w:lineRule="auto"/>
+        <w:rPr>
+          <w:sz w:val="24"/>
+          <w:szCs w:val="24"/>
+        </w:rPr>
+      </w:pPr>
+      <w:r>
+        <w:rPr>
+          <w:sz w:val="24"/>
+          <w:szCs w:val="24"/>
+        </w:rPr>
+        <w:t>Designar de manera más eficiente las tareas a cada miembro según su rol, disponibilidad y aptitudes.</w:t>
       </w:r>
     </w:p>
     <w:p>
@@ -2445,6 +3442,53 @@
           <w:szCs w:val="24"/>
         </w:rPr>
       </w:pPr>
+      <w:r>
+        <w:rPr>
+          <w:sz w:val="24"/>
+          <w:szCs w:val="24"/>
+        </w:rPr>
+        <w:t>No cumplir correctamente las fechas acordadas en el cronograma.</w:t>
+      </w:r>
+    </w:p>
+    <w:p>
+      <w:pPr>
+        <w:numPr>
+          <w:ilvl w:val="0"/>
+          <w:numId w:val="3"/>
+        </w:numPr>
+        <w:spacing w:line="480" w:lineRule="auto"/>
+        <w:rPr>
+          <w:sz w:val="24"/>
+          <w:szCs w:val="24"/>
+        </w:rPr>
+      </w:pPr>
+      <w:r>
+        <w:rPr>
+          <w:sz w:val="24"/>
+          <w:szCs w:val="24"/>
+        </w:rPr>
+        <w:t>Realizar la codificación de manera incorrecta debido al incumplimiento de entregables necesarios para dicha fase.</w:t>
+      </w:r>
+    </w:p>
+    <w:p>
+      <w:pPr>
+        <w:numPr>
+          <w:ilvl w:val="0"/>
+          <w:numId w:val="3"/>
+        </w:numPr>
+        <w:spacing w:line="480" w:lineRule="auto"/>
+        <w:rPr>
+          <w:sz w:val="24"/>
+          <w:szCs w:val="24"/>
+        </w:rPr>
+      </w:pPr>
+      <w:r>
+        <w:rPr>
+          <w:sz w:val="24"/>
+          <w:szCs w:val="24"/>
+        </w:rPr>
+        <w:t>Retraso de finalización del proyecto.</w:t>
+      </w:r>
     </w:p>
     <w:p>
       <w:pPr>
@@ -2476,9 +3520,36 @@
           <w:szCs w:val="24"/>
         </w:rPr>
       </w:pPr>
+      <w:r>
+        <w:rPr>
+          <w:sz w:val="24"/>
+          <w:szCs w:val="24"/>
+        </w:rPr>
+        <w:t>Cumplir con las fechas establecidas en el cronograma en los entregables futuros.</w:t>
+      </w:r>
+    </w:p>
+    <w:p>
+      <w:pPr>
+        <w:numPr>
+          <w:ilvl w:val="0"/>
+          <w:numId w:val="4"/>
+        </w:numPr>
+        <w:spacing w:line="480" w:lineRule="auto"/>
+        <w:rPr>
+          <w:sz w:val="24"/>
+          <w:szCs w:val="24"/>
+        </w:rPr>
+      </w:pPr>
+      <w:r>
+        <w:rPr>
+          <w:sz w:val="24"/>
+          <w:szCs w:val="24"/>
+        </w:rPr>
+        <w:t xml:space="preserve">Mejor asignación de tareas para que cada miembro, según su rol, cumpla con sus actividades en el plazo establecido en el cronograma. </w:t>
+      </w:r>
     </w:p>
     <w:sectPr>
-      <w:footerReference w:type="default" r:id="rId13"/>
+      <w:footerReference w:type="default" r:id="rId17"/>
       <w:pgSz w:w="12240" w:h="15840"/>
       <w:pgMar w:top="1440" w:right="1440" w:bottom="1440" w:left="1440" w:header="720" w:footer="720" w:gutter="0"/>
       <w:pgNumType w:start="1"/>
@@ -2572,26 +3643,23 @@
 <w:ftr xmlns:wpc="http://schemas.microsoft.com/office/word/2010/wordprocessingCanvas" xmlns:mc="http://schemas.openxmlformats.org/markup-compatibility/2006" xmlns:o="urn:schemas-microsoft-com:office:office" xmlns:r="http://schemas.openxmlformats.org/officeDocument/2006/relationships" xmlns:m="http://schemas.openxmlformats.org/officeDocument/2006/math" xmlns:v="urn:schemas-microsoft-com:vml" xmlns:wp14="http://schemas.microsoft.com/office/word/2010/wordprocessingDrawing" xmlns:wp="http://schemas.openxmlformats.org/drawingml/2006/wordprocessingDrawing" xmlns:w10="urn:schemas-microsoft-com:office:word" xmlns:w="http://schemas.openxmlformats.org/wordprocessingml/2006/main" xmlns:w14="http://schemas.microsoft.com/office/word/2010/wordml" xmlns:w15="http://schemas.microsoft.com/office/word/2012/wordml" xmlns:wpg="http://schemas.microsoft.com/office/word/2010/wordprocessingGroup" xmlns:wpi="http://schemas.microsoft.com/office/word/2010/wordprocessingInk" xmlns:wne="http://schemas.microsoft.com/office/word/2006/wordml" xmlns:wps="http://schemas.microsoft.com/office/word/2010/wordprocessingShape" mc:Ignorable="w14 w15 wp14">
   <w:p>
     <w:pPr>
-      <w:pBdr>
-        <w:top w:val="nil"/>
-        <w:left w:val="nil"/>
-        <w:bottom w:val="nil"/>
-        <w:right w:val="nil"/>
-        <w:between w:val="nil"/>
-      </w:pBdr>
-      <w:tabs>
-        <w:tab w:val="center" w:pos="4320"/>
-        <w:tab w:val="right" w:pos="8640"/>
-      </w:tabs>
-      <w:rPr>
-        <w:color w:val="000000"/>
-      </w:rPr>
+      <w:pStyle w:val="Piedepgina"/>
     </w:pPr>
   </w:p>
 </w:ftr>
 </file>
 
 <file path=word/footer3.xml><?xml version="1.0" encoding="utf-8"?>
+<w:ftr xmlns:wpc="http://schemas.microsoft.com/office/word/2010/wordprocessingCanvas" xmlns:mc="http://schemas.openxmlformats.org/markup-compatibility/2006" xmlns:o="urn:schemas-microsoft-com:office:office" xmlns:r="http://schemas.openxmlformats.org/officeDocument/2006/relationships" xmlns:m="http://schemas.openxmlformats.org/officeDocument/2006/math" xmlns:v="urn:schemas-microsoft-com:vml" xmlns:wp14="http://schemas.microsoft.com/office/word/2010/wordprocessingDrawing" xmlns:wp="http://schemas.openxmlformats.org/drawingml/2006/wordprocessingDrawing" xmlns:w10="urn:schemas-microsoft-com:office:word" xmlns:w="http://schemas.openxmlformats.org/wordprocessingml/2006/main" xmlns:w14="http://schemas.microsoft.com/office/word/2010/wordml" xmlns:w15="http://schemas.microsoft.com/office/word/2012/wordml" xmlns:wpg="http://schemas.microsoft.com/office/word/2010/wordprocessingGroup" xmlns:wpi="http://schemas.microsoft.com/office/word/2010/wordprocessingInk" xmlns:wne="http://schemas.microsoft.com/office/word/2006/wordml" xmlns:wps="http://schemas.microsoft.com/office/word/2010/wordprocessingShape" mc:Ignorable="w14 w15 wp14">
+  <w:p>
+    <w:pPr>
+      <w:pStyle w:val="Piedepgina"/>
+    </w:pPr>
+  </w:p>
+</w:ftr>
+</file>
+
+<file path=word/footer4.xml><?xml version="1.0" encoding="utf-8"?>
 <w:ftr xmlns:wpc="http://schemas.microsoft.com/office/word/2010/wordprocessingCanvas" xmlns:mc="http://schemas.openxmlformats.org/markup-compatibility/2006" xmlns:o="urn:schemas-microsoft-com:office:office" xmlns:r="http://schemas.openxmlformats.org/officeDocument/2006/relationships" xmlns:m="http://schemas.openxmlformats.org/officeDocument/2006/math" xmlns:v="urn:schemas-microsoft-com:vml" xmlns:wp14="http://schemas.microsoft.com/office/word/2010/wordprocessingDrawing" xmlns:wp="http://schemas.openxmlformats.org/drawingml/2006/wordprocessingDrawing" xmlns:w10="urn:schemas-microsoft-com:office:word" xmlns:w="http://schemas.openxmlformats.org/wordprocessingml/2006/main" xmlns:w14="http://schemas.microsoft.com/office/word/2010/wordml" xmlns:w15="http://schemas.microsoft.com/office/word/2012/wordml" xmlns:wpg="http://schemas.microsoft.com/office/word/2010/wordprocessingGroup" xmlns:wpi="http://schemas.microsoft.com/office/word/2010/wordprocessingInk" xmlns:wne="http://schemas.microsoft.com/office/word/2006/wordml" xmlns:wps="http://schemas.microsoft.com/office/word/2010/wordprocessingShape" mc:Ignorable="w14 w15 wp14">
   <w:p>
     <w:pPr>
@@ -2614,7 +3682,30 @@
 </w:ftr>
 </file>
 
-<file path=word/footer4.xml><?xml version="1.0" encoding="utf-8"?>
+<file path=word/footer5.xml><?xml version="1.0" encoding="utf-8"?>
+<w:ftr xmlns:wpc="http://schemas.microsoft.com/office/word/2010/wordprocessingCanvas" xmlns:mc="http://schemas.openxmlformats.org/markup-compatibility/2006" xmlns:o="urn:schemas-microsoft-com:office:office" xmlns:r="http://schemas.openxmlformats.org/officeDocument/2006/relationships" xmlns:m="http://schemas.openxmlformats.org/officeDocument/2006/math" xmlns:v="urn:schemas-microsoft-com:vml" xmlns:wp14="http://schemas.microsoft.com/office/word/2010/wordprocessingDrawing" xmlns:wp="http://schemas.openxmlformats.org/drawingml/2006/wordprocessingDrawing" xmlns:w10="urn:schemas-microsoft-com:office:word" xmlns:w="http://schemas.openxmlformats.org/wordprocessingml/2006/main" xmlns:w14="http://schemas.microsoft.com/office/word/2010/wordml" xmlns:w15="http://schemas.microsoft.com/office/word/2012/wordml" xmlns:wpg="http://schemas.microsoft.com/office/word/2010/wordprocessingGroup" xmlns:wpi="http://schemas.microsoft.com/office/word/2010/wordprocessingInk" xmlns:wne="http://schemas.microsoft.com/office/word/2006/wordml" xmlns:wps="http://schemas.microsoft.com/office/word/2010/wordprocessingShape" mc:Ignorable="w14 w15 wp14">
+  <w:p>
+    <w:pPr>
+      <w:pBdr>
+        <w:top w:val="nil"/>
+        <w:left w:val="nil"/>
+        <w:bottom w:val="nil"/>
+        <w:right w:val="nil"/>
+        <w:between w:val="nil"/>
+      </w:pBdr>
+      <w:tabs>
+        <w:tab w:val="center" w:pos="4320"/>
+        <w:tab w:val="right" w:pos="8640"/>
+      </w:tabs>
+      <w:rPr>
+        <w:color w:val="000000"/>
+      </w:rPr>
+    </w:pPr>
+  </w:p>
+</w:ftr>
+</file>
+
+<file path=word/footer6.xml><?xml version="1.0" encoding="utf-8"?>
 <w:ftr xmlns:wpc="http://schemas.microsoft.com/office/word/2010/wordprocessingCanvas" xmlns:mc="http://schemas.openxmlformats.org/markup-compatibility/2006" xmlns:o="urn:schemas-microsoft-com:office:office" xmlns:r="http://schemas.openxmlformats.org/officeDocument/2006/relationships" xmlns:m="http://schemas.openxmlformats.org/officeDocument/2006/math" xmlns:v="urn:schemas-microsoft-com:vml" xmlns:wp14="http://schemas.microsoft.com/office/word/2010/wordprocessingDrawing" xmlns:wp="http://schemas.openxmlformats.org/drawingml/2006/wordprocessingDrawing" xmlns:w10="urn:schemas-microsoft-com:office:word" xmlns:w="http://schemas.openxmlformats.org/wordprocessingml/2006/main" xmlns:w14="http://schemas.microsoft.com/office/word/2010/wordml" xmlns:w15="http://schemas.microsoft.com/office/word/2012/wordml" xmlns:wpg="http://schemas.microsoft.com/office/word/2010/wordprocessingGroup" xmlns:wpi="http://schemas.microsoft.com/office/word/2010/wordprocessingInk" xmlns:wne="http://schemas.microsoft.com/office/word/2006/wordml" xmlns:wps="http://schemas.microsoft.com/office/word/2010/wordprocessingShape" mc:Ignorable="w14 w15 wp14">
   <w:p>
     <w:pPr>
@@ -2697,12 +3788,6 @@
           </w:pPr>
           <w:r>
             <w:rPr>
-              <w:rFonts w:ascii="Symbol" w:eastAsia="Symbol" w:hAnsi="Symbol" w:cs="Symbol"/>
-            </w:rPr>
-            <w:t></w:t>
-          </w:r>
-          <w:r>
-            <w:rPr>
               <w:rFonts w:ascii="Arial" w:eastAsia="Arial" w:hAnsi="Arial" w:cs="Arial"/>
             </w:rPr>
             <w:t>UFUNDING 2023</w:t>
@@ -2755,7 +3840,7 @@
               <w:rFonts w:ascii="Arial" w:eastAsia="Arial" w:hAnsi="Arial" w:cs="Arial"/>
               <w:noProof/>
             </w:rPr>
-            <w:t>1</w:t>
+            <w:t>5</w:t>
           </w:r>
           <w:r>
             <w:rPr>
@@ -2812,6 +3897,16 @@
 <w:hdr xmlns:wpc="http://schemas.microsoft.com/office/word/2010/wordprocessingCanvas" xmlns:mc="http://schemas.openxmlformats.org/markup-compatibility/2006" xmlns:o="urn:schemas-microsoft-com:office:office" xmlns:r="http://schemas.openxmlformats.org/officeDocument/2006/relationships" xmlns:m="http://schemas.openxmlformats.org/officeDocument/2006/math" xmlns:v="urn:schemas-microsoft-com:vml" xmlns:wp14="http://schemas.microsoft.com/office/word/2010/wordprocessingDrawing" xmlns:wp="http://schemas.openxmlformats.org/drawingml/2006/wordprocessingDrawing" xmlns:w10="urn:schemas-microsoft-com:office:word" xmlns:w="http://schemas.openxmlformats.org/wordprocessingml/2006/main" xmlns:w14="http://schemas.microsoft.com/office/word/2010/wordml" xmlns:w15="http://schemas.microsoft.com/office/word/2012/wordml" xmlns:wpg="http://schemas.microsoft.com/office/word/2010/wordprocessingGroup" xmlns:wpi="http://schemas.microsoft.com/office/word/2010/wordprocessingInk" xmlns:wne="http://schemas.microsoft.com/office/word/2006/wordml" xmlns:wps="http://schemas.microsoft.com/office/word/2010/wordprocessingShape" mc:Ignorable="w14 w15 wp14">
   <w:p>
     <w:pPr>
+      <w:pStyle w:val="Encabezado"/>
+    </w:pPr>
+  </w:p>
+</w:hdr>
+</file>
+
+<file path=word/header2.xml><?xml version="1.0" encoding="utf-8"?>
+<w:hdr xmlns:wpc="http://schemas.microsoft.com/office/word/2010/wordprocessingCanvas" xmlns:mc="http://schemas.openxmlformats.org/markup-compatibility/2006" xmlns:o="urn:schemas-microsoft-com:office:office" xmlns:r="http://schemas.openxmlformats.org/officeDocument/2006/relationships" xmlns:m="http://schemas.openxmlformats.org/officeDocument/2006/math" xmlns:v="urn:schemas-microsoft-com:vml" xmlns:wp14="http://schemas.microsoft.com/office/word/2010/wordprocessingDrawing" xmlns:wp="http://schemas.openxmlformats.org/drawingml/2006/wordprocessingDrawing" xmlns:w10="urn:schemas-microsoft-com:office:word" xmlns:w="http://schemas.openxmlformats.org/wordprocessingml/2006/main" xmlns:w14="http://schemas.microsoft.com/office/word/2010/wordml" xmlns:w15="http://schemas.microsoft.com/office/word/2012/wordml" xmlns:wpg="http://schemas.microsoft.com/office/word/2010/wordprocessingGroup" xmlns:wpi="http://schemas.microsoft.com/office/word/2010/wordprocessingInk" xmlns:wne="http://schemas.microsoft.com/office/word/2006/wordml" xmlns:wps="http://schemas.microsoft.com/office/word/2010/wordprocessingShape" mc:Ignorable="w14 w15 wp14">
+  <w:p>
+    <w:pPr>
       <w:pBdr>
         <w:top w:val="single" w:sz="6" w:space="0" w:color="000000"/>
       </w:pBdr>
@@ -2876,7 +3971,17 @@
 </w:hdr>
 </file>
 
-<file path=word/header2.xml><?xml version="1.0" encoding="utf-8"?>
+<file path=word/header3.xml><?xml version="1.0" encoding="utf-8"?>
+<w:hdr xmlns:wpc="http://schemas.microsoft.com/office/word/2010/wordprocessingCanvas" xmlns:mc="http://schemas.openxmlformats.org/markup-compatibility/2006" xmlns:o="urn:schemas-microsoft-com:office:office" xmlns:r="http://schemas.openxmlformats.org/officeDocument/2006/relationships" xmlns:m="http://schemas.openxmlformats.org/officeDocument/2006/math" xmlns:v="urn:schemas-microsoft-com:vml" xmlns:wp14="http://schemas.microsoft.com/office/word/2010/wordprocessingDrawing" xmlns:wp="http://schemas.openxmlformats.org/drawingml/2006/wordprocessingDrawing" xmlns:w10="urn:schemas-microsoft-com:office:word" xmlns:w="http://schemas.openxmlformats.org/wordprocessingml/2006/main" xmlns:w14="http://schemas.microsoft.com/office/word/2010/wordml" xmlns:w15="http://schemas.microsoft.com/office/word/2012/wordml" xmlns:wpg="http://schemas.microsoft.com/office/word/2010/wordprocessingGroup" xmlns:wpi="http://schemas.microsoft.com/office/word/2010/wordprocessingInk" xmlns:wne="http://schemas.microsoft.com/office/word/2006/wordml" xmlns:wps="http://schemas.microsoft.com/office/word/2010/wordprocessingShape" mc:Ignorable="w14 w15 wp14">
+  <w:p>
+    <w:pPr>
+      <w:pStyle w:val="Encabezado"/>
+    </w:pPr>
+  </w:p>
+</w:hdr>
+</file>
+
+<file path=word/header4.xml><?xml version="1.0" encoding="utf-8"?>
 <w:hdr xmlns:wpc="http://schemas.microsoft.com/office/word/2010/wordprocessingCanvas" xmlns:mc="http://schemas.openxmlformats.org/markup-compatibility/2006" xmlns:o="urn:schemas-microsoft-com:office:office" xmlns:r="http://schemas.openxmlformats.org/officeDocument/2006/relationships" xmlns:m="http://schemas.openxmlformats.org/officeDocument/2006/math" xmlns:v="urn:schemas-microsoft-com:vml" xmlns:wp14="http://schemas.microsoft.com/office/word/2010/wordprocessingDrawing" xmlns:wp="http://schemas.openxmlformats.org/drawingml/2006/wordprocessingDrawing" xmlns:w10="urn:schemas-microsoft-com:office:word" xmlns:w="http://schemas.openxmlformats.org/wordprocessingml/2006/main" xmlns:w14="http://schemas.microsoft.com/office/word/2010/wordml" xmlns:w15="http://schemas.microsoft.com/office/word/2012/wordml" xmlns:wpg="http://schemas.microsoft.com/office/word/2010/wordprocessingGroup" xmlns:wpi="http://schemas.microsoft.com/office/word/2010/wordprocessingInk" xmlns:wne="http://schemas.microsoft.com/office/word/2006/wordml" xmlns:wps="http://schemas.microsoft.com/office/word/2010/wordprocessingShape" mc:Ignorable="w14 w15 wp14">
   <w:p>
     <w:pPr>
@@ -2983,8 +4088,16 @@
             <w:rPr>
               <w:rFonts w:ascii="Arial" w:eastAsia="Arial" w:hAnsi="Arial" w:cs="Arial"/>
             </w:rPr>
-            <w:t>Sprint Retrospective</w:t>
+            <w:t xml:space="preserve">Sprint </w:t>
           </w:r>
+          <w:proofErr w:type="spellStart"/>
+          <w:r>
+            <w:rPr>
+              <w:rFonts w:ascii="Arial" w:eastAsia="Arial" w:hAnsi="Arial" w:cs="Arial"/>
+            </w:rPr>
+            <w:t>Retrospective</w:t>
+          </w:r>
+          <w:proofErr w:type="spellEnd"/>
         </w:p>
       </w:tc>
       <w:tc>
@@ -3053,7 +4166,7 @@
 </w:hdr>
 </file>
 
-<file path=word/header3.xml><?xml version="1.0" encoding="utf-8"?>
+<file path=word/header5.xml><?xml version="1.0" encoding="utf-8"?>
 <w:hdr xmlns:wpc="http://schemas.microsoft.com/office/word/2010/wordprocessingCanvas" xmlns:mc="http://schemas.openxmlformats.org/markup-compatibility/2006" xmlns:o="urn:schemas-microsoft-com:office:office" xmlns:r="http://schemas.openxmlformats.org/officeDocument/2006/relationships" xmlns:m="http://schemas.openxmlformats.org/officeDocument/2006/math" xmlns:v="urn:schemas-microsoft-com:vml" xmlns:wp14="http://schemas.microsoft.com/office/word/2010/wordprocessingDrawing" xmlns:wp="http://schemas.openxmlformats.org/drawingml/2006/wordprocessingDrawing" xmlns:w10="urn:schemas-microsoft-com:office:word" xmlns:w="http://schemas.openxmlformats.org/wordprocessingml/2006/main" xmlns:w14="http://schemas.microsoft.com/office/word/2010/wordml" xmlns:w15="http://schemas.microsoft.com/office/word/2012/wordml" xmlns:wpg="http://schemas.microsoft.com/office/word/2010/wordprocessingGroup" xmlns:wpi="http://schemas.microsoft.com/office/word/2010/wordprocessingInk" xmlns:wne="http://schemas.microsoft.com/office/word/2006/wordml" xmlns:wps="http://schemas.microsoft.com/office/word/2010/wordprocessingShape" mc:Ignorable="w14 w15 wp14">
   <w:p>
     <w:pPr>
@@ -3533,7 +4646,7 @@
   <w:abstractNum w:abstractNumId="4">
     <w:nsid w:val="431A05E2"/>
     <w:multiLevelType w:val="multilevel"/>
-    <w:tmpl w:val="D422943E"/>
+    <w:tmpl w:val="F160A48A"/>
     <w:lvl w:ilvl="0">
       <w:start w:val="1"/>
       <w:numFmt w:val="decimal"/>
@@ -3543,6 +4656,7 @@
         <w:ind w:left="720" w:hanging="360"/>
       </w:pPr>
       <w:rPr>
+        <w:rFonts w:ascii="Times New Roman" w:hAnsi="Times New Roman" w:cs="Times New Roman" w:hint="default"/>
         <w:u w:val="none"/>
       </w:rPr>
     </w:lvl>
@@ -4419,6 +5533,48 @@
       <w:contextualSpacing/>
     </w:pPr>
   </w:style>
+  <w:style w:type="paragraph" w:styleId="Encabezado">
+    <w:name w:val="header"/>
+    <w:basedOn w:val="Normal"/>
+    <w:link w:val="EncabezadoCar"/>
+    <w:uiPriority w:val="99"/>
+    <w:unhideWhenUsed/>
+    <w:rsid w:val="006D0132"/>
+    <w:pPr>
+      <w:tabs>
+        <w:tab w:val="center" w:pos="4252"/>
+        <w:tab w:val="right" w:pos="8504"/>
+      </w:tabs>
+    </w:pPr>
+  </w:style>
+  <w:style w:type="character" w:customStyle="1" w:styleId="EncabezadoCar">
+    <w:name w:val="Encabezado Car"/>
+    <w:basedOn w:val="Fuentedeprrafopredeter"/>
+    <w:link w:val="Encabezado"/>
+    <w:uiPriority w:val="99"/>
+    <w:rsid w:val="006D0132"/>
+  </w:style>
+  <w:style w:type="paragraph" w:styleId="Piedepgina">
+    <w:name w:val="footer"/>
+    <w:basedOn w:val="Normal"/>
+    <w:link w:val="PiedepginaCar"/>
+    <w:uiPriority w:val="99"/>
+    <w:unhideWhenUsed/>
+    <w:rsid w:val="006D0132"/>
+    <w:pPr>
+      <w:tabs>
+        <w:tab w:val="center" w:pos="4252"/>
+        <w:tab w:val="right" w:pos="8504"/>
+      </w:tabs>
+    </w:pPr>
+  </w:style>
+  <w:style w:type="character" w:customStyle="1" w:styleId="PiedepginaCar">
+    <w:name w:val="Pie de página Car"/>
+    <w:basedOn w:val="Fuentedeprrafopredeter"/>
+    <w:link w:val="Piedepgina"/>
+    <w:uiPriority w:val="99"/>
+    <w:rsid w:val="006D0132"/>
+  </w:style>
 </w:styles>
 </file>
 

</xml_diff>